<commit_message>
Removed app config from popup config doc
</commit_message>
<xml_diff>
--- a/doc/Popup Configuration for 2D and 3D Surveys.docx
+++ b/doc/Popup Configuration for 2D and 3D Surveys.docx
@@ -31,15 +31,7 @@
         <w:ind w:left="720"/>
       </w:pPr>
       <w:r>
-        <w:t>&lt;</w:t>
-      </w:r>
-      <w:proofErr w:type="gramStart"/>
-      <w:r>
-        <w:t>question</w:t>
-      </w:r>
-      <w:proofErr w:type="gramEnd"/>
-      <w:r>
-        <w:t xml:space="preserve"> text&gt; {&lt;answer field name&gt;} {&lt;display style&gt;}</w:t>
+        <w:t>&lt;question text&gt; {&lt;answer field name&gt;} {&lt;display style&gt;}</w:t>
       </w:r>
     </w:p>
     <w:p>
@@ -47,15 +39,7 @@
         <w:t xml:space="preserve">With one line per question.  </w:t>
       </w:r>
       <w:r>
-        <w:t xml:space="preserve">If the answer field name and display style </w:t>
-      </w:r>
-      <w:proofErr w:type="gramStart"/>
-      <w:r>
-        <w:t>are omitted</w:t>
-      </w:r>
-      <w:proofErr w:type="gramEnd"/>
-      <w:r>
-        <w:t>, the configuration line is interpreted instead as a subtitle:</w:t>
+        <w:t>If the answer field name and display style are omitted, the configuration line is interpreted instead as a subtitle:</w:t>
       </w:r>
     </w:p>
     <w:p>
@@ -63,15 +47,7 @@
         <w:ind w:left="720"/>
       </w:pPr>
       <w:r>
-        <w:t>&lt;</w:t>
-      </w:r>
-      <w:proofErr w:type="gramStart"/>
-      <w:r>
-        <w:t>subtitle</w:t>
-      </w:r>
-      <w:proofErr w:type="gramEnd"/>
-      <w:r>
-        <w:t xml:space="preserve"> text&gt;</w:t>
+        <w:t>&lt;subtitle text&gt;</w:t>
       </w:r>
     </w:p>
     <w:p>
@@ -97,15 +73,7 @@
     </w:p>
     <w:p>
       <w:r>
-        <w:t xml:space="preserve">This is a case-sensitive style name for the question.  Five styles </w:t>
-      </w:r>
-      <w:proofErr w:type="gramStart"/>
-      <w:r>
-        <w:t>are defined</w:t>
-      </w:r>
-      <w:proofErr w:type="gramEnd"/>
-      <w:r>
-        <w:t>:</w:t>
+        <w:t>This is a case-sensitive style name for the question.  Five styles are defined:</w:t>
       </w:r>
     </w:p>
     <w:p>
@@ -200,15 +168,7 @@
     </w:p>
     <w:p>
       <w:r>
-        <w:t xml:space="preserve">Questions </w:t>
-      </w:r>
-      <w:proofErr w:type="gramStart"/>
-      <w:r>
-        <w:t>may be supplemented</w:t>
-      </w:r>
-      <w:proofErr w:type="gramEnd"/>
-      <w:r>
-        <w:t xml:space="preserve"> with an image.  The image can appear between the question and the answer input (buttons, list, dropdown, text, etc.) or after the answer input.</w:t>
+        <w:t>Questions may be supplemented with an image.  The image can appear between the question and the answer input (buttons, list, dropdown, text, etc.) or after the answer input.</w:t>
       </w:r>
     </w:p>
     <w:p>
@@ -226,71 +186,17 @@
         <w:pStyle w:val="Heading3"/>
       </w:pPr>
       <w:r>
-        <w:t>Policy</w:t>
-      </w:r>
-    </w:p>
-    <w:p>
-      <w:r>
-        <w:t xml:space="preserve">If the survey form </w:t>
-      </w:r>
-      <w:proofErr w:type="gramStart"/>
-      <w:r>
-        <w:t>is configured</w:t>
-      </w:r>
-      <w:proofErr w:type="gramEnd"/>
-      <w:r>
-        <w:t xml:space="preserve"> to </w:t>
-      </w:r>
-      <w:r>
-        <w:t>monitor important/required</w:t>
-      </w:r>
-      <w:r>
-        <w:t xml:space="preserve"> questions via the “</w:t>
-      </w:r>
-      <w:proofErr w:type="spellStart"/>
-      <w:r>
-        <w:t>allImportant</w:t>
-      </w:r>
-      <w:proofErr w:type="spellEnd"/>
-      <w:r>
-        <w:t xml:space="preserve">” policy, the form checks each field to see if it is </w:t>
-      </w:r>
-      <w:proofErr w:type="spellStart"/>
-      <w:r>
-        <w:t>nullable</w:t>
-      </w:r>
-      <w:proofErr w:type="spellEnd"/>
-      <w:r>
-        <w:t xml:space="preserve">.  If it is </w:t>
-      </w:r>
-      <w:proofErr w:type="spellStart"/>
-      <w:r>
-        <w:t>nullable</w:t>
-      </w:r>
-      <w:proofErr w:type="spellEnd"/>
-      <w:r>
-        <w:t xml:space="preserve">, it </w:t>
-      </w:r>
-      <w:proofErr w:type="gramStart"/>
-      <w:r>
-        <w:t>is considered</w:t>
-      </w:r>
-      <w:proofErr w:type="gramEnd"/>
-      <w:r>
-        <w:t xml:space="preserve"> an optional field; otherwise, it is a required field that must be completed before the form reports that the policy has been satisfied.</w:t>
-      </w:r>
-    </w:p>
-    <w:p>
-      <w:pPr>
-        <w:pStyle w:val="Heading3"/>
-      </w:pPr>
-      <w:r>
         <w:t>Limitations</w:t>
       </w:r>
     </w:p>
     <w:p>
       <w:r>
-        <w:t xml:space="preserve">The current implementation of the survey form is limited to 31 questions because of the way that it implements </w:t>
+        <w:t>The current implementation of the survey form is limited to 31 questions beca</w:t>
+      </w:r>
+      <w:bookmarkStart w:id="0" w:name="_GoBack"/>
+      <w:bookmarkEnd w:id="0"/>
+      <w:r>
+        <w:t xml:space="preserve">use of the way that it implements </w:t>
       </w:r>
       <w:r>
         <w:t xml:space="preserve">the </w:t>
@@ -319,6 +225,7 @@
           <w:headerReference w:type="default" r:id="rId7"/>
           <w:footerReference w:type="default" r:id="rId8"/>
           <w:headerReference w:type="first" r:id="rId9"/>
+          <w:footerReference w:type="first" r:id="rId10"/>
           <w:pgSz w:w="12240" w:h="15840"/>
           <w:pgMar w:top="1296" w:right="720" w:bottom="720" w:left="720" w:header="720" w:footer="720" w:gutter="0"/>
           <w:cols w:space="720"/>
@@ -354,15 +261,7 @@
         <w:t xml:space="preserve"> the form (“Configuration” column), and the definitions of the fields used in the configuration (“Backing Field Definitions” page).</w:t>
       </w:r>
       <w:r>
-        <w:t xml:space="preserve">  It is from the field definition that the question gets the coded values for the “button”, “list”, and “dropdown” styles, the field length for the “text” style, and the </w:t>
-      </w:r>
-      <w:proofErr w:type="spellStart"/>
-      <w:r>
-        <w:t>nullability</w:t>
-      </w:r>
-      <w:proofErr w:type="spellEnd"/>
-      <w:r>
-        <w:t xml:space="preserve"> of fields.</w:t>
+        <w:t xml:space="preserve">  It is from the field definition that the question gets the coded values for the “button”, “list”, and “dropdown” styles, the field length for the “text” style, and the nullability of fields.</w:t>
       </w:r>
     </w:p>
     <w:p>
@@ -412,7 +311,7 @@
                     <pic:cNvPicPr/>
                   </pic:nvPicPr>
                   <pic:blipFill>
-                    <a:blip r:embed="rId10"/>
+                    <a:blip r:embed="rId11"/>
                     <a:stretch>
                       <a:fillRect/>
                     </a:stretch>
@@ -1179,47 +1078,7 @@
           <w:sz w:val="24"/>
           <w:szCs w:val="24"/>
         </w:rPr>
-        <w:t>If policy is '</w:t>
-      </w:r>
-      <w:proofErr w:type="spellStart"/>
-      <w:r>
-        <w:rPr>
-          <w:rFonts w:eastAsia="Times New Roman" w:cs="Courier New"/>
-          <w:color w:val="000000"/>
-          <w:sz w:val="24"/>
-          <w:szCs w:val="24"/>
-        </w:rPr>
-        <w:t>allImportant</w:t>
-      </w:r>
-      <w:proofErr w:type="spellEnd"/>
-      <w:r>
-        <w:rPr>
-          <w:rFonts w:eastAsia="Times New Roman" w:cs="Courier New"/>
-          <w:color w:val="000000"/>
-          <w:sz w:val="24"/>
-          <w:szCs w:val="24"/>
-        </w:rPr>
-        <w:t xml:space="preserve">', this question is required because its field is not </w:t>
-      </w:r>
-      <w:proofErr w:type="spellStart"/>
-      <w:r>
-        <w:rPr>
-          <w:rFonts w:eastAsia="Times New Roman" w:cs="Courier New"/>
-          <w:color w:val="000000"/>
-          <w:sz w:val="24"/>
-          <w:szCs w:val="24"/>
-        </w:rPr>
-        <w:t>nullable</w:t>
-      </w:r>
-      <w:proofErr w:type="spellEnd"/>
-      <w:r>
-        <w:rPr>
-          <w:rFonts w:eastAsia="Times New Roman" w:cs="Courier New"/>
-          <w:color w:val="000000"/>
-          <w:sz w:val="24"/>
-          <w:szCs w:val="24"/>
-        </w:rPr>
-        <w:t xml:space="preserve"> {question7} {text}</w:t>
+        <w:t>If policy is 'allImportant', this question is required because its field is not nullable {question7} {text}</w:t>
       </w:r>
     </w:p>
     <w:p>
@@ -1661,56 +1520,25 @@
           <w:sz w:val="22"/>
           <w:szCs w:val="22"/>
         </w:rPr>
-        <w:t>"</w:t>
-      </w:r>
-      <w:proofErr w:type="gramStart"/>
-      <w:r>
-        <w:rPr>
-          <w:rFonts w:asciiTheme="minorHAnsi" w:hAnsiTheme="minorHAnsi"/>
-          <w:color w:val="008080"/>
-          <w:sz w:val="22"/>
-          <w:szCs w:val="22"/>
-        </w:rPr>
-        <w:t>name</w:t>
-      </w:r>
-      <w:proofErr w:type="gramEnd"/>
-      <w:r>
-        <w:rPr>
-          <w:rFonts w:asciiTheme="minorHAnsi" w:hAnsiTheme="minorHAnsi"/>
-          <w:color w:val="008080"/>
-          <w:sz w:val="22"/>
-          <w:szCs w:val="22"/>
-        </w:rPr>
-        <w:t>"</w:t>
-      </w:r>
-      <w:r>
-        <w:rPr>
-          <w:rFonts w:asciiTheme="minorHAnsi" w:hAnsiTheme="minorHAnsi"/>
-          <w:color w:val="000000"/>
-          <w:sz w:val="22"/>
-          <w:szCs w:val="22"/>
-        </w:rPr>
-        <w:t xml:space="preserve">: </w:t>
-      </w:r>
-      <w:r>
-        <w:rPr>
-          <w:rFonts w:asciiTheme="minorHAnsi" w:hAnsiTheme="minorHAnsi"/>
-          <w:color w:val="008080"/>
-          <w:sz w:val="22"/>
-          <w:szCs w:val="22"/>
-        </w:rPr>
-        <w:t>"question1</w:t>
-      </w:r>
-      <w:bookmarkStart w:id="0" w:name="_GoBack"/>
-      <w:bookmarkEnd w:id="0"/>
-      <w:r>
-        <w:rPr>
-          <w:rFonts w:asciiTheme="minorHAnsi" w:hAnsiTheme="minorHAnsi"/>
-          <w:color w:val="008080"/>
-          <w:sz w:val="22"/>
-          <w:szCs w:val="22"/>
-        </w:rPr>
-        <w:t>"</w:t>
+        <w:t>"name"</w:t>
+      </w:r>
+      <w:r>
+        <w:rPr>
+          <w:rFonts w:asciiTheme="minorHAnsi" w:hAnsiTheme="minorHAnsi"/>
+          <w:color w:val="000000"/>
+          <w:sz w:val="22"/>
+          <w:szCs w:val="22"/>
+        </w:rPr>
+        <w:t xml:space="preserve">: </w:t>
+      </w:r>
+      <w:r>
+        <w:rPr>
+          <w:rFonts w:asciiTheme="minorHAnsi" w:hAnsiTheme="minorHAnsi"/>
+          <w:color w:val="008080"/>
+          <w:sz w:val="22"/>
+          <w:szCs w:val="22"/>
+        </w:rPr>
+        <w:t>"question1"</w:t>
       </w:r>
       <w:r>
         <w:rPr>
@@ -1749,65 +1577,25 @@
           <w:sz w:val="22"/>
           <w:szCs w:val="22"/>
         </w:rPr>
-        <w:t>"</w:t>
-      </w:r>
-      <w:proofErr w:type="gramStart"/>
-      <w:r>
-        <w:rPr>
-          <w:rFonts w:asciiTheme="minorHAnsi" w:hAnsiTheme="minorHAnsi"/>
-          <w:color w:val="008080"/>
-          <w:sz w:val="22"/>
-          <w:szCs w:val="22"/>
-        </w:rPr>
-        <w:t>type</w:t>
-      </w:r>
-      <w:proofErr w:type="gramEnd"/>
-      <w:r>
-        <w:rPr>
-          <w:rFonts w:asciiTheme="minorHAnsi" w:hAnsiTheme="minorHAnsi"/>
-          <w:color w:val="008080"/>
-          <w:sz w:val="22"/>
-          <w:szCs w:val="22"/>
-        </w:rPr>
-        <w:t>"</w:t>
-      </w:r>
-      <w:r>
-        <w:rPr>
-          <w:rFonts w:asciiTheme="minorHAnsi" w:hAnsiTheme="minorHAnsi"/>
-          <w:color w:val="000000"/>
-          <w:sz w:val="22"/>
-          <w:szCs w:val="22"/>
-        </w:rPr>
-        <w:t xml:space="preserve">: </w:t>
-      </w:r>
-      <w:r>
-        <w:rPr>
-          <w:rFonts w:asciiTheme="minorHAnsi" w:hAnsiTheme="minorHAnsi"/>
-          <w:color w:val="008080"/>
-          <w:sz w:val="22"/>
-          <w:szCs w:val="22"/>
-        </w:rPr>
-        <w:t>"</w:t>
-      </w:r>
-      <w:proofErr w:type="spellStart"/>
-      <w:r>
-        <w:rPr>
-          <w:rFonts w:asciiTheme="minorHAnsi" w:hAnsiTheme="minorHAnsi"/>
-          <w:color w:val="008080"/>
-          <w:sz w:val="22"/>
-          <w:szCs w:val="22"/>
-        </w:rPr>
-        <w:t>esriFieldTypeString</w:t>
-      </w:r>
-      <w:proofErr w:type="spellEnd"/>
-      <w:r>
-        <w:rPr>
-          <w:rFonts w:asciiTheme="minorHAnsi" w:hAnsiTheme="minorHAnsi"/>
-          <w:color w:val="008080"/>
-          <w:sz w:val="22"/>
-          <w:szCs w:val="22"/>
-        </w:rPr>
-        <w:t>"</w:t>
+        <w:t>"type"</w:t>
+      </w:r>
+      <w:r>
+        <w:rPr>
+          <w:rFonts w:asciiTheme="minorHAnsi" w:hAnsiTheme="minorHAnsi"/>
+          <w:color w:val="000000"/>
+          <w:sz w:val="22"/>
+          <w:szCs w:val="22"/>
+        </w:rPr>
+        <w:t xml:space="preserve">: </w:t>
+      </w:r>
+      <w:r>
+        <w:rPr>
+          <w:rFonts w:asciiTheme="minorHAnsi" w:hAnsiTheme="minorHAnsi"/>
+          <w:color w:val="008080"/>
+          <w:sz w:val="22"/>
+          <w:szCs w:val="22"/>
+        </w:rPr>
+        <w:t>"esriFieldTypeString"</w:t>
       </w:r>
       <w:r>
         <w:rPr>
@@ -1846,27 +1634,7 @@
           <w:sz w:val="22"/>
           <w:szCs w:val="22"/>
         </w:rPr>
-        <w:t>"</w:t>
-      </w:r>
-      <w:proofErr w:type="gramStart"/>
-      <w:r>
-        <w:rPr>
-          <w:rFonts w:asciiTheme="minorHAnsi" w:hAnsiTheme="minorHAnsi"/>
-          <w:color w:val="008080"/>
-          <w:sz w:val="22"/>
-          <w:szCs w:val="22"/>
-        </w:rPr>
-        <w:t>alias</w:t>
-      </w:r>
-      <w:proofErr w:type="gramEnd"/>
-      <w:r>
-        <w:rPr>
-          <w:rFonts w:asciiTheme="minorHAnsi" w:hAnsiTheme="minorHAnsi"/>
-          <w:color w:val="008080"/>
-          <w:sz w:val="22"/>
-          <w:szCs w:val="22"/>
-        </w:rPr>
-        <w:t>"</w:t>
+        <w:t>"alias"</w:t>
       </w:r>
       <w:r>
         <w:rPr>
@@ -1923,27 +1691,7 @@
           <w:sz w:val="22"/>
           <w:szCs w:val="22"/>
         </w:rPr>
-        <w:t>"</w:t>
-      </w:r>
-      <w:proofErr w:type="gramStart"/>
-      <w:r>
-        <w:rPr>
-          <w:rFonts w:asciiTheme="minorHAnsi" w:hAnsiTheme="minorHAnsi"/>
-          <w:color w:val="008080"/>
-          <w:sz w:val="22"/>
-          <w:szCs w:val="22"/>
-        </w:rPr>
-        <w:t>domain</w:t>
-      </w:r>
-      <w:proofErr w:type="gramEnd"/>
-      <w:r>
-        <w:rPr>
-          <w:rFonts w:asciiTheme="minorHAnsi" w:hAnsiTheme="minorHAnsi"/>
-          <w:color w:val="008080"/>
-          <w:sz w:val="22"/>
-          <w:szCs w:val="22"/>
-        </w:rPr>
-        <w:t>"</w:t>
+        <w:t>"domain"</w:t>
       </w:r>
       <w:r>
         <w:rPr>
@@ -1991,65 +1739,25 @@
           <w:sz w:val="22"/>
           <w:szCs w:val="22"/>
         </w:rPr>
-        <w:t>"</w:t>
-      </w:r>
-      <w:proofErr w:type="gramStart"/>
-      <w:r>
-        <w:rPr>
-          <w:rFonts w:asciiTheme="minorHAnsi" w:hAnsiTheme="minorHAnsi"/>
-          <w:color w:val="008080"/>
-          <w:sz w:val="22"/>
-          <w:szCs w:val="22"/>
-        </w:rPr>
-        <w:t>type</w:t>
-      </w:r>
-      <w:proofErr w:type="gramEnd"/>
-      <w:r>
-        <w:rPr>
-          <w:rFonts w:asciiTheme="minorHAnsi" w:hAnsiTheme="minorHAnsi"/>
-          <w:color w:val="008080"/>
-          <w:sz w:val="22"/>
-          <w:szCs w:val="22"/>
-        </w:rPr>
-        <w:t>"</w:t>
-      </w:r>
-      <w:r>
-        <w:rPr>
-          <w:rFonts w:asciiTheme="minorHAnsi" w:hAnsiTheme="minorHAnsi"/>
-          <w:color w:val="000000"/>
-          <w:sz w:val="22"/>
-          <w:szCs w:val="22"/>
-        </w:rPr>
-        <w:t xml:space="preserve">: </w:t>
-      </w:r>
-      <w:r>
-        <w:rPr>
-          <w:rFonts w:asciiTheme="minorHAnsi" w:hAnsiTheme="minorHAnsi"/>
-          <w:color w:val="008080"/>
-          <w:sz w:val="22"/>
-          <w:szCs w:val="22"/>
-        </w:rPr>
-        <w:t>"</w:t>
-      </w:r>
-      <w:proofErr w:type="spellStart"/>
-      <w:r>
-        <w:rPr>
-          <w:rFonts w:asciiTheme="minorHAnsi" w:hAnsiTheme="minorHAnsi"/>
-          <w:color w:val="008080"/>
-          <w:sz w:val="22"/>
-          <w:szCs w:val="22"/>
-        </w:rPr>
-        <w:t>codedValue</w:t>
-      </w:r>
-      <w:proofErr w:type="spellEnd"/>
-      <w:r>
-        <w:rPr>
-          <w:rFonts w:asciiTheme="minorHAnsi" w:hAnsiTheme="minorHAnsi"/>
-          <w:color w:val="008080"/>
-          <w:sz w:val="22"/>
-          <w:szCs w:val="22"/>
-        </w:rPr>
-        <w:t>"</w:t>
+        <w:t>"type"</w:t>
+      </w:r>
+      <w:r>
+        <w:rPr>
+          <w:rFonts w:asciiTheme="minorHAnsi" w:hAnsiTheme="minorHAnsi"/>
+          <w:color w:val="000000"/>
+          <w:sz w:val="22"/>
+          <w:szCs w:val="22"/>
+        </w:rPr>
+        <w:t xml:space="preserve">: </w:t>
+      </w:r>
+      <w:r>
+        <w:rPr>
+          <w:rFonts w:asciiTheme="minorHAnsi" w:hAnsiTheme="minorHAnsi"/>
+          <w:color w:val="008080"/>
+          <w:sz w:val="22"/>
+          <w:szCs w:val="22"/>
+        </w:rPr>
+        <w:t>"codedValue"</w:t>
       </w:r>
       <w:r>
         <w:rPr>
@@ -2088,65 +1796,25 @@
           <w:sz w:val="22"/>
           <w:szCs w:val="22"/>
         </w:rPr>
-        <w:t>"</w:t>
-      </w:r>
-      <w:proofErr w:type="gramStart"/>
-      <w:r>
-        <w:rPr>
-          <w:rFonts w:asciiTheme="minorHAnsi" w:hAnsiTheme="minorHAnsi"/>
-          <w:color w:val="008080"/>
-          <w:sz w:val="22"/>
-          <w:szCs w:val="22"/>
-        </w:rPr>
-        <w:t>name</w:t>
-      </w:r>
-      <w:proofErr w:type="gramEnd"/>
-      <w:r>
-        <w:rPr>
-          <w:rFonts w:asciiTheme="minorHAnsi" w:hAnsiTheme="minorHAnsi"/>
-          <w:color w:val="008080"/>
-          <w:sz w:val="22"/>
-          <w:szCs w:val="22"/>
-        </w:rPr>
-        <w:t>"</w:t>
-      </w:r>
-      <w:r>
-        <w:rPr>
-          <w:rFonts w:asciiTheme="minorHAnsi" w:hAnsiTheme="minorHAnsi"/>
-          <w:color w:val="000000"/>
-          <w:sz w:val="22"/>
-          <w:szCs w:val="22"/>
-        </w:rPr>
-        <w:t xml:space="preserve">: </w:t>
-      </w:r>
-      <w:r>
-        <w:rPr>
-          <w:rFonts w:asciiTheme="minorHAnsi" w:hAnsiTheme="minorHAnsi"/>
-          <w:color w:val="008080"/>
-          <w:sz w:val="22"/>
-          <w:szCs w:val="22"/>
-        </w:rPr>
-        <w:t>"</w:t>
-      </w:r>
-      <w:proofErr w:type="spellStart"/>
-      <w:r>
-        <w:rPr>
-          <w:rFonts w:asciiTheme="minorHAnsi" w:hAnsiTheme="minorHAnsi"/>
-          <w:color w:val="008080"/>
-          <w:sz w:val="22"/>
-          <w:szCs w:val="22"/>
-        </w:rPr>
-        <w:t>YesMaybeNo</w:t>
-      </w:r>
-      <w:proofErr w:type="spellEnd"/>
-      <w:r>
-        <w:rPr>
-          <w:rFonts w:asciiTheme="minorHAnsi" w:hAnsiTheme="minorHAnsi"/>
-          <w:color w:val="008080"/>
-          <w:sz w:val="22"/>
-          <w:szCs w:val="22"/>
-        </w:rPr>
-        <w:t>"</w:t>
+        <w:t>"name"</w:t>
+      </w:r>
+      <w:r>
+        <w:rPr>
+          <w:rFonts w:asciiTheme="minorHAnsi" w:hAnsiTheme="minorHAnsi"/>
+          <w:color w:val="000000"/>
+          <w:sz w:val="22"/>
+          <w:szCs w:val="22"/>
+        </w:rPr>
+        <w:t xml:space="preserve">: </w:t>
+      </w:r>
+      <w:r>
+        <w:rPr>
+          <w:rFonts w:asciiTheme="minorHAnsi" w:hAnsiTheme="minorHAnsi"/>
+          <w:color w:val="008080"/>
+          <w:sz w:val="22"/>
+          <w:szCs w:val="22"/>
+        </w:rPr>
+        <w:t>"YesMaybeNo"</w:t>
       </w:r>
       <w:r>
         <w:rPr>
@@ -2185,29 +1853,7 @@
           <w:sz w:val="22"/>
           <w:szCs w:val="22"/>
         </w:rPr>
-        <w:t>"</w:t>
-      </w:r>
-      <w:proofErr w:type="spellStart"/>
-      <w:proofErr w:type="gramStart"/>
-      <w:r>
-        <w:rPr>
-          <w:rFonts w:asciiTheme="minorHAnsi" w:hAnsiTheme="minorHAnsi"/>
-          <w:color w:val="008080"/>
-          <w:sz w:val="22"/>
-          <w:szCs w:val="22"/>
-        </w:rPr>
-        <w:t>codedValues</w:t>
-      </w:r>
-      <w:proofErr w:type="spellEnd"/>
-      <w:proofErr w:type="gramEnd"/>
-      <w:r>
-        <w:rPr>
-          <w:rFonts w:asciiTheme="minorHAnsi" w:hAnsiTheme="minorHAnsi"/>
-          <w:color w:val="008080"/>
-          <w:sz w:val="22"/>
-          <w:szCs w:val="22"/>
-        </w:rPr>
-        <w:t>"</w:t>
+        <w:t>"codedValues"</w:t>
       </w:r>
       <w:r>
         <w:rPr>
@@ -2255,27 +1901,7 @@
           <w:sz w:val="22"/>
           <w:szCs w:val="22"/>
         </w:rPr>
-        <w:t>"</w:t>
-      </w:r>
-      <w:proofErr w:type="gramStart"/>
-      <w:r>
-        <w:rPr>
-          <w:rFonts w:asciiTheme="minorHAnsi" w:hAnsiTheme="minorHAnsi"/>
-          <w:color w:val="008080"/>
-          <w:sz w:val="22"/>
-          <w:szCs w:val="22"/>
-        </w:rPr>
-        <w:t>name</w:t>
-      </w:r>
-      <w:proofErr w:type="gramEnd"/>
-      <w:r>
-        <w:rPr>
-          <w:rFonts w:asciiTheme="minorHAnsi" w:hAnsiTheme="minorHAnsi"/>
-          <w:color w:val="008080"/>
-          <w:sz w:val="22"/>
-          <w:szCs w:val="22"/>
-        </w:rPr>
-        <w:t>"</w:t>
+        <w:t>"name"</w:t>
       </w:r>
       <w:r>
         <w:rPr>
@@ -2332,27 +1958,7 @@
           <w:sz w:val="22"/>
           <w:szCs w:val="22"/>
         </w:rPr>
-        <w:t>"</w:t>
-      </w:r>
-      <w:proofErr w:type="gramStart"/>
-      <w:r>
-        <w:rPr>
-          <w:rFonts w:asciiTheme="minorHAnsi" w:hAnsiTheme="minorHAnsi"/>
-          <w:color w:val="008080"/>
-          <w:sz w:val="22"/>
-          <w:szCs w:val="22"/>
-        </w:rPr>
-        <w:t>code</w:t>
-      </w:r>
-      <w:proofErr w:type="gramEnd"/>
-      <w:r>
-        <w:rPr>
-          <w:rFonts w:asciiTheme="minorHAnsi" w:hAnsiTheme="minorHAnsi"/>
-          <w:color w:val="008080"/>
-          <w:sz w:val="22"/>
-          <w:szCs w:val="22"/>
-        </w:rPr>
-        <w:t>"</w:t>
+        <w:t>"code"</w:t>
       </w:r>
       <w:r>
         <w:rPr>
@@ -2448,27 +2054,7 @@
           <w:sz w:val="22"/>
           <w:szCs w:val="22"/>
         </w:rPr>
-        <w:t>"</w:t>
-      </w:r>
-      <w:proofErr w:type="gramStart"/>
-      <w:r>
-        <w:rPr>
-          <w:rFonts w:asciiTheme="minorHAnsi" w:hAnsiTheme="minorHAnsi"/>
-          <w:color w:val="008080"/>
-          <w:sz w:val="22"/>
-          <w:szCs w:val="22"/>
-        </w:rPr>
-        <w:t>name</w:t>
-      </w:r>
-      <w:proofErr w:type="gramEnd"/>
-      <w:r>
-        <w:rPr>
-          <w:rFonts w:asciiTheme="minorHAnsi" w:hAnsiTheme="minorHAnsi"/>
-          <w:color w:val="008080"/>
-          <w:sz w:val="22"/>
-          <w:szCs w:val="22"/>
-        </w:rPr>
-        <w:t>"</w:t>
+        <w:t>"name"</w:t>
       </w:r>
       <w:r>
         <w:rPr>
@@ -2525,27 +2111,7 @@
           <w:sz w:val="22"/>
           <w:szCs w:val="22"/>
         </w:rPr>
-        <w:t>"</w:t>
-      </w:r>
-      <w:proofErr w:type="gramStart"/>
-      <w:r>
-        <w:rPr>
-          <w:rFonts w:asciiTheme="minorHAnsi" w:hAnsiTheme="minorHAnsi"/>
-          <w:color w:val="008080"/>
-          <w:sz w:val="22"/>
-          <w:szCs w:val="22"/>
-        </w:rPr>
-        <w:t>code</w:t>
-      </w:r>
-      <w:proofErr w:type="gramEnd"/>
-      <w:r>
-        <w:rPr>
-          <w:rFonts w:asciiTheme="minorHAnsi" w:hAnsiTheme="minorHAnsi"/>
-          <w:color w:val="008080"/>
-          <w:sz w:val="22"/>
-          <w:szCs w:val="22"/>
-        </w:rPr>
-        <w:t>"</w:t>
+        <w:t>"code"</w:t>
       </w:r>
       <w:r>
         <w:rPr>
@@ -2641,27 +2207,7 @@
           <w:sz w:val="22"/>
           <w:szCs w:val="22"/>
         </w:rPr>
-        <w:t>"</w:t>
-      </w:r>
-      <w:proofErr w:type="gramStart"/>
-      <w:r>
-        <w:rPr>
-          <w:rFonts w:asciiTheme="minorHAnsi" w:hAnsiTheme="minorHAnsi"/>
-          <w:color w:val="008080"/>
-          <w:sz w:val="22"/>
-          <w:szCs w:val="22"/>
-        </w:rPr>
-        <w:t>name</w:t>
-      </w:r>
-      <w:proofErr w:type="gramEnd"/>
-      <w:r>
-        <w:rPr>
-          <w:rFonts w:asciiTheme="minorHAnsi" w:hAnsiTheme="minorHAnsi"/>
-          <w:color w:val="008080"/>
-          <w:sz w:val="22"/>
-          <w:szCs w:val="22"/>
-        </w:rPr>
-        <w:t>"</w:t>
+        <w:t>"name"</w:t>
       </w:r>
       <w:r>
         <w:rPr>
@@ -2718,27 +2264,7 @@
           <w:sz w:val="22"/>
           <w:szCs w:val="22"/>
         </w:rPr>
-        <w:t>"</w:t>
-      </w:r>
-      <w:proofErr w:type="gramStart"/>
-      <w:r>
-        <w:rPr>
-          <w:rFonts w:asciiTheme="minorHAnsi" w:hAnsiTheme="minorHAnsi"/>
-          <w:color w:val="008080"/>
-          <w:sz w:val="22"/>
-          <w:szCs w:val="22"/>
-        </w:rPr>
-        <w:t>code</w:t>
-      </w:r>
-      <w:proofErr w:type="gramEnd"/>
-      <w:r>
-        <w:rPr>
-          <w:rFonts w:asciiTheme="minorHAnsi" w:hAnsiTheme="minorHAnsi"/>
-          <w:color w:val="008080"/>
-          <w:sz w:val="22"/>
-          <w:szCs w:val="22"/>
-        </w:rPr>
-        <w:t>"</w:t>
+        <w:t>"code"</w:t>
       </w:r>
       <w:r>
         <w:rPr>
@@ -2864,27 +2390,7 @@
           <w:sz w:val="22"/>
           <w:szCs w:val="22"/>
         </w:rPr>
-        <w:t>"</w:t>
-      </w:r>
-      <w:proofErr w:type="gramStart"/>
-      <w:r>
-        <w:rPr>
-          <w:rFonts w:asciiTheme="minorHAnsi" w:hAnsiTheme="minorHAnsi"/>
-          <w:color w:val="008080"/>
-          <w:sz w:val="22"/>
-          <w:szCs w:val="22"/>
-        </w:rPr>
-        <w:t>editable</w:t>
-      </w:r>
-      <w:proofErr w:type="gramEnd"/>
-      <w:r>
-        <w:rPr>
-          <w:rFonts w:asciiTheme="minorHAnsi" w:hAnsiTheme="minorHAnsi"/>
-          <w:color w:val="008080"/>
-          <w:sz w:val="22"/>
-          <w:szCs w:val="22"/>
-        </w:rPr>
-        <w:t>"</w:t>
+        <w:t>"editable"</w:t>
       </w:r>
       <w:r>
         <w:rPr>
@@ -2941,29 +2447,7 @@
           <w:sz w:val="22"/>
           <w:szCs w:val="22"/>
         </w:rPr>
-        <w:t>"</w:t>
-      </w:r>
-      <w:proofErr w:type="spellStart"/>
-      <w:proofErr w:type="gramStart"/>
-      <w:r>
-        <w:rPr>
-          <w:rFonts w:asciiTheme="minorHAnsi" w:hAnsiTheme="minorHAnsi"/>
-          <w:color w:val="008080"/>
-          <w:sz w:val="22"/>
-          <w:szCs w:val="22"/>
-        </w:rPr>
-        <w:t>nullable</w:t>
-      </w:r>
-      <w:proofErr w:type="spellEnd"/>
-      <w:proofErr w:type="gramEnd"/>
-      <w:r>
-        <w:rPr>
-          <w:rFonts w:asciiTheme="minorHAnsi" w:hAnsiTheme="minorHAnsi"/>
-          <w:color w:val="008080"/>
-          <w:sz w:val="22"/>
-          <w:szCs w:val="22"/>
-        </w:rPr>
-        <w:t>"</w:t>
+        <w:t>"nullable"</w:t>
       </w:r>
       <w:r>
         <w:rPr>
@@ -3020,27 +2504,7 @@
           <w:sz w:val="22"/>
           <w:szCs w:val="22"/>
         </w:rPr>
-        <w:t>"</w:t>
-      </w:r>
-      <w:proofErr w:type="gramStart"/>
-      <w:r>
-        <w:rPr>
-          <w:rFonts w:asciiTheme="minorHAnsi" w:hAnsiTheme="minorHAnsi"/>
-          <w:color w:val="008080"/>
-          <w:sz w:val="22"/>
-          <w:szCs w:val="22"/>
-        </w:rPr>
-        <w:t>length</w:t>
-      </w:r>
-      <w:proofErr w:type="gramEnd"/>
-      <w:r>
-        <w:rPr>
-          <w:rFonts w:asciiTheme="minorHAnsi" w:hAnsiTheme="minorHAnsi"/>
-          <w:color w:val="008080"/>
-          <w:sz w:val="22"/>
-          <w:szCs w:val="22"/>
-        </w:rPr>
-        <w:t>"</w:t>
+        <w:t>"length"</w:t>
       </w:r>
       <w:r>
         <w:rPr>
@@ -3142,27 +2606,7 @@
           <w:sz w:val="22"/>
           <w:szCs w:val="22"/>
         </w:rPr>
-        <w:t>"</w:t>
-      </w:r>
-      <w:proofErr w:type="gramStart"/>
-      <w:r>
-        <w:rPr>
-          <w:rFonts w:asciiTheme="minorHAnsi" w:hAnsiTheme="minorHAnsi"/>
-          <w:color w:val="008080"/>
-          <w:sz w:val="22"/>
-          <w:szCs w:val="22"/>
-        </w:rPr>
-        <w:t>name</w:t>
-      </w:r>
-      <w:proofErr w:type="gramEnd"/>
-      <w:r>
-        <w:rPr>
-          <w:rFonts w:asciiTheme="minorHAnsi" w:hAnsiTheme="minorHAnsi"/>
-          <w:color w:val="008080"/>
-          <w:sz w:val="22"/>
-          <w:szCs w:val="22"/>
-        </w:rPr>
-        <w:t>"</w:t>
+        <w:t>"name"</w:t>
       </w:r>
       <w:r>
         <w:rPr>
@@ -3219,65 +2663,25 @@
           <w:sz w:val="22"/>
           <w:szCs w:val="22"/>
         </w:rPr>
-        <w:t>"</w:t>
-      </w:r>
-      <w:proofErr w:type="gramStart"/>
-      <w:r>
-        <w:rPr>
-          <w:rFonts w:asciiTheme="minorHAnsi" w:hAnsiTheme="minorHAnsi"/>
-          <w:color w:val="008080"/>
-          <w:sz w:val="22"/>
-          <w:szCs w:val="22"/>
-        </w:rPr>
-        <w:t>type</w:t>
-      </w:r>
-      <w:proofErr w:type="gramEnd"/>
-      <w:r>
-        <w:rPr>
-          <w:rFonts w:asciiTheme="minorHAnsi" w:hAnsiTheme="minorHAnsi"/>
-          <w:color w:val="008080"/>
-          <w:sz w:val="22"/>
-          <w:szCs w:val="22"/>
-        </w:rPr>
-        <w:t>"</w:t>
-      </w:r>
-      <w:r>
-        <w:rPr>
-          <w:rFonts w:asciiTheme="minorHAnsi" w:hAnsiTheme="minorHAnsi"/>
-          <w:color w:val="000000"/>
-          <w:sz w:val="22"/>
-          <w:szCs w:val="22"/>
-        </w:rPr>
-        <w:t xml:space="preserve">: </w:t>
-      </w:r>
-      <w:r>
-        <w:rPr>
-          <w:rFonts w:asciiTheme="minorHAnsi" w:hAnsiTheme="minorHAnsi"/>
-          <w:color w:val="008080"/>
-          <w:sz w:val="22"/>
-          <w:szCs w:val="22"/>
-        </w:rPr>
-        <w:t>"</w:t>
-      </w:r>
-      <w:proofErr w:type="spellStart"/>
-      <w:r>
-        <w:rPr>
-          <w:rFonts w:asciiTheme="minorHAnsi" w:hAnsiTheme="minorHAnsi"/>
-          <w:color w:val="008080"/>
-          <w:sz w:val="22"/>
-          <w:szCs w:val="22"/>
-        </w:rPr>
-        <w:t>esriFieldTypeString</w:t>
-      </w:r>
-      <w:proofErr w:type="spellEnd"/>
-      <w:r>
-        <w:rPr>
-          <w:rFonts w:asciiTheme="minorHAnsi" w:hAnsiTheme="minorHAnsi"/>
-          <w:color w:val="008080"/>
-          <w:sz w:val="22"/>
-          <w:szCs w:val="22"/>
-        </w:rPr>
-        <w:t>"</w:t>
+        <w:t>"type"</w:t>
+      </w:r>
+      <w:r>
+        <w:rPr>
+          <w:rFonts w:asciiTheme="minorHAnsi" w:hAnsiTheme="minorHAnsi"/>
+          <w:color w:val="000000"/>
+          <w:sz w:val="22"/>
+          <w:szCs w:val="22"/>
+        </w:rPr>
+        <w:t xml:space="preserve">: </w:t>
+      </w:r>
+      <w:r>
+        <w:rPr>
+          <w:rFonts w:asciiTheme="minorHAnsi" w:hAnsiTheme="minorHAnsi"/>
+          <w:color w:val="008080"/>
+          <w:sz w:val="22"/>
+          <w:szCs w:val="22"/>
+        </w:rPr>
+        <w:t>"esriFieldTypeString"</w:t>
       </w:r>
       <w:r>
         <w:rPr>
@@ -3316,27 +2720,7 @@
           <w:sz w:val="22"/>
           <w:szCs w:val="22"/>
         </w:rPr>
-        <w:t>"</w:t>
-      </w:r>
-      <w:proofErr w:type="gramStart"/>
-      <w:r>
-        <w:rPr>
-          <w:rFonts w:asciiTheme="minorHAnsi" w:hAnsiTheme="minorHAnsi"/>
-          <w:color w:val="008080"/>
-          <w:sz w:val="22"/>
-          <w:szCs w:val="22"/>
-        </w:rPr>
-        <w:t>alias</w:t>
-      </w:r>
-      <w:proofErr w:type="gramEnd"/>
-      <w:r>
-        <w:rPr>
-          <w:rFonts w:asciiTheme="minorHAnsi" w:hAnsiTheme="minorHAnsi"/>
-          <w:color w:val="008080"/>
-          <w:sz w:val="22"/>
-          <w:szCs w:val="22"/>
-        </w:rPr>
-        <w:t>"</w:t>
+        <w:t>"alias"</w:t>
       </w:r>
       <w:r>
         <w:rPr>
@@ -3393,27 +2777,7 @@
           <w:sz w:val="22"/>
           <w:szCs w:val="22"/>
         </w:rPr>
-        <w:t>"</w:t>
-      </w:r>
-      <w:proofErr w:type="gramStart"/>
-      <w:r>
-        <w:rPr>
-          <w:rFonts w:asciiTheme="minorHAnsi" w:hAnsiTheme="minorHAnsi"/>
-          <w:color w:val="008080"/>
-          <w:sz w:val="22"/>
-          <w:szCs w:val="22"/>
-        </w:rPr>
-        <w:t>domain</w:t>
-      </w:r>
-      <w:proofErr w:type="gramEnd"/>
-      <w:r>
-        <w:rPr>
-          <w:rFonts w:asciiTheme="minorHAnsi" w:hAnsiTheme="minorHAnsi"/>
-          <w:color w:val="008080"/>
-          <w:sz w:val="22"/>
-          <w:szCs w:val="22"/>
-        </w:rPr>
-        <w:t>"</w:t>
+        <w:t>"domain"</w:t>
       </w:r>
       <w:r>
         <w:rPr>
@@ -3461,65 +2825,25 @@
           <w:sz w:val="22"/>
           <w:szCs w:val="22"/>
         </w:rPr>
-        <w:t>"</w:t>
-      </w:r>
-      <w:proofErr w:type="gramStart"/>
-      <w:r>
-        <w:rPr>
-          <w:rFonts w:asciiTheme="minorHAnsi" w:hAnsiTheme="minorHAnsi"/>
-          <w:color w:val="008080"/>
-          <w:sz w:val="22"/>
-          <w:szCs w:val="22"/>
-        </w:rPr>
-        <w:t>type</w:t>
-      </w:r>
-      <w:proofErr w:type="gramEnd"/>
-      <w:r>
-        <w:rPr>
-          <w:rFonts w:asciiTheme="minorHAnsi" w:hAnsiTheme="minorHAnsi"/>
-          <w:color w:val="008080"/>
-          <w:sz w:val="22"/>
-          <w:szCs w:val="22"/>
-        </w:rPr>
-        <w:t>"</w:t>
-      </w:r>
-      <w:r>
-        <w:rPr>
-          <w:rFonts w:asciiTheme="minorHAnsi" w:hAnsiTheme="minorHAnsi"/>
-          <w:color w:val="000000"/>
-          <w:sz w:val="22"/>
-          <w:szCs w:val="22"/>
-        </w:rPr>
-        <w:t xml:space="preserve">: </w:t>
-      </w:r>
-      <w:r>
-        <w:rPr>
-          <w:rFonts w:asciiTheme="minorHAnsi" w:hAnsiTheme="minorHAnsi"/>
-          <w:color w:val="008080"/>
-          <w:sz w:val="22"/>
-          <w:szCs w:val="22"/>
-        </w:rPr>
-        <w:t>"</w:t>
-      </w:r>
-      <w:proofErr w:type="spellStart"/>
-      <w:r>
-        <w:rPr>
-          <w:rFonts w:asciiTheme="minorHAnsi" w:hAnsiTheme="minorHAnsi"/>
-          <w:color w:val="008080"/>
-          <w:sz w:val="22"/>
-          <w:szCs w:val="22"/>
-        </w:rPr>
-        <w:t>codedValue</w:t>
-      </w:r>
-      <w:proofErr w:type="spellEnd"/>
-      <w:r>
-        <w:rPr>
-          <w:rFonts w:asciiTheme="minorHAnsi" w:hAnsiTheme="minorHAnsi"/>
-          <w:color w:val="008080"/>
-          <w:sz w:val="22"/>
-          <w:szCs w:val="22"/>
-        </w:rPr>
-        <w:t>"</w:t>
+        <w:t>"type"</w:t>
+      </w:r>
+      <w:r>
+        <w:rPr>
+          <w:rFonts w:asciiTheme="minorHAnsi" w:hAnsiTheme="minorHAnsi"/>
+          <w:color w:val="000000"/>
+          <w:sz w:val="22"/>
+          <w:szCs w:val="22"/>
+        </w:rPr>
+        <w:t xml:space="preserve">: </w:t>
+      </w:r>
+      <w:r>
+        <w:rPr>
+          <w:rFonts w:asciiTheme="minorHAnsi" w:hAnsiTheme="minorHAnsi"/>
+          <w:color w:val="008080"/>
+          <w:sz w:val="22"/>
+          <w:szCs w:val="22"/>
+        </w:rPr>
+        <w:t>"codedValue"</w:t>
       </w:r>
       <w:r>
         <w:rPr>
@@ -3558,65 +2882,25 @@
           <w:sz w:val="22"/>
           <w:szCs w:val="22"/>
         </w:rPr>
-        <w:t>"</w:t>
-      </w:r>
-      <w:proofErr w:type="gramStart"/>
-      <w:r>
-        <w:rPr>
-          <w:rFonts w:asciiTheme="minorHAnsi" w:hAnsiTheme="minorHAnsi"/>
-          <w:color w:val="008080"/>
-          <w:sz w:val="22"/>
-          <w:szCs w:val="22"/>
-        </w:rPr>
-        <w:t>name</w:t>
-      </w:r>
-      <w:proofErr w:type="gramEnd"/>
-      <w:r>
-        <w:rPr>
-          <w:rFonts w:asciiTheme="minorHAnsi" w:hAnsiTheme="minorHAnsi"/>
-          <w:color w:val="008080"/>
-          <w:sz w:val="22"/>
-          <w:szCs w:val="22"/>
-        </w:rPr>
-        <w:t>"</w:t>
-      </w:r>
-      <w:r>
-        <w:rPr>
-          <w:rFonts w:asciiTheme="minorHAnsi" w:hAnsiTheme="minorHAnsi"/>
-          <w:color w:val="000000"/>
-          <w:sz w:val="22"/>
-          <w:szCs w:val="22"/>
-        </w:rPr>
-        <w:t xml:space="preserve">: </w:t>
-      </w:r>
-      <w:r>
-        <w:rPr>
-          <w:rFonts w:asciiTheme="minorHAnsi" w:hAnsiTheme="minorHAnsi"/>
-          <w:color w:val="008080"/>
-          <w:sz w:val="22"/>
-          <w:szCs w:val="22"/>
-        </w:rPr>
-        <w:t>"</w:t>
-      </w:r>
-      <w:proofErr w:type="spellStart"/>
-      <w:r>
-        <w:rPr>
-          <w:rFonts w:asciiTheme="minorHAnsi" w:hAnsiTheme="minorHAnsi"/>
-          <w:color w:val="008080"/>
-          <w:sz w:val="22"/>
-          <w:szCs w:val="22"/>
-        </w:rPr>
-        <w:t>YesMaybeNo</w:t>
-      </w:r>
-      <w:proofErr w:type="spellEnd"/>
-      <w:r>
-        <w:rPr>
-          <w:rFonts w:asciiTheme="minorHAnsi" w:hAnsiTheme="minorHAnsi"/>
-          <w:color w:val="008080"/>
-          <w:sz w:val="22"/>
-          <w:szCs w:val="22"/>
-        </w:rPr>
-        <w:t>"</w:t>
+        <w:t>"name"</w:t>
+      </w:r>
+      <w:r>
+        <w:rPr>
+          <w:rFonts w:asciiTheme="minorHAnsi" w:hAnsiTheme="minorHAnsi"/>
+          <w:color w:val="000000"/>
+          <w:sz w:val="22"/>
+          <w:szCs w:val="22"/>
+        </w:rPr>
+        <w:t xml:space="preserve">: </w:t>
+      </w:r>
+      <w:r>
+        <w:rPr>
+          <w:rFonts w:asciiTheme="minorHAnsi" w:hAnsiTheme="minorHAnsi"/>
+          <w:color w:val="008080"/>
+          <w:sz w:val="22"/>
+          <w:szCs w:val="22"/>
+        </w:rPr>
+        <w:t>"YesMaybeNo"</w:t>
       </w:r>
       <w:r>
         <w:rPr>
@@ -3655,29 +2939,7 @@
           <w:sz w:val="22"/>
           <w:szCs w:val="22"/>
         </w:rPr>
-        <w:t>"</w:t>
-      </w:r>
-      <w:proofErr w:type="spellStart"/>
-      <w:proofErr w:type="gramStart"/>
-      <w:r>
-        <w:rPr>
-          <w:rFonts w:asciiTheme="minorHAnsi" w:hAnsiTheme="minorHAnsi"/>
-          <w:color w:val="008080"/>
-          <w:sz w:val="22"/>
-          <w:szCs w:val="22"/>
-        </w:rPr>
-        <w:t>codedValues</w:t>
-      </w:r>
-      <w:proofErr w:type="spellEnd"/>
-      <w:proofErr w:type="gramEnd"/>
-      <w:r>
-        <w:rPr>
-          <w:rFonts w:asciiTheme="minorHAnsi" w:hAnsiTheme="minorHAnsi"/>
-          <w:color w:val="008080"/>
-          <w:sz w:val="22"/>
-          <w:szCs w:val="22"/>
-        </w:rPr>
-        <w:t>"</w:t>
+        <w:t>"codedValues"</w:t>
       </w:r>
       <w:r>
         <w:rPr>
@@ -3725,27 +2987,7 @@
           <w:sz w:val="22"/>
           <w:szCs w:val="22"/>
         </w:rPr>
-        <w:t>"</w:t>
-      </w:r>
-      <w:proofErr w:type="gramStart"/>
-      <w:r>
-        <w:rPr>
-          <w:rFonts w:asciiTheme="minorHAnsi" w:hAnsiTheme="minorHAnsi"/>
-          <w:color w:val="008080"/>
-          <w:sz w:val="22"/>
-          <w:szCs w:val="22"/>
-        </w:rPr>
-        <w:t>name</w:t>
-      </w:r>
-      <w:proofErr w:type="gramEnd"/>
-      <w:r>
-        <w:rPr>
-          <w:rFonts w:asciiTheme="minorHAnsi" w:hAnsiTheme="minorHAnsi"/>
-          <w:color w:val="008080"/>
-          <w:sz w:val="22"/>
-          <w:szCs w:val="22"/>
-        </w:rPr>
-        <w:t>"</w:t>
+        <w:t>"name"</w:t>
       </w:r>
       <w:r>
         <w:rPr>
@@ -3802,27 +3044,7 @@
           <w:sz w:val="22"/>
           <w:szCs w:val="22"/>
         </w:rPr>
-        <w:t>"</w:t>
-      </w:r>
-      <w:proofErr w:type="gramStart"/>
-      <w:r>
-        <w:rPr>
-          <w:rFonts w:asciiTheme="minorHAnsi" w:hAnsiTheme="minorHAnsi"/>
-          <w:color w:val="008080"/>
-          <w:sz w:val="22"/>
-          <w:szCs w:val="22"/>
-        </w:rPr>
-        <w:t>code</w:t>
-      </w:r>
-      <w:proofErr w:type="gramEnd"/>
-      <w:r>
-        <w:rPr>
-          <w:rFonts w:asciiTheme="minorHAnsi" w:hAnsiTheme="minorHAnsi"/>
-          <w:color w:val="008080"/>
-          <w:sz w:val="22"/>
-          <w:szCs w:val="22"/>
-        </w:rPr>
-        <w:t>"</w:t>
+        <w:t>"code"</w:t>
       </w:r>
       <w:r>
         <w:rPr>
@@ -3918,27 +3140,7 @@
           <w:sz w:val="22"/>
           <w:szCs w:val="22"/>
         </w:rPr>
-        <w:t>"</w:t>
-      </w:r>
-      <w:proofErr w:type="gramStart"/>
-      <w:r>
-        <w:rPr>
-          <w:rFonts w:asciiTheme="minorHAnsi" w:hAnsiTheme="minorHAnsi"/>
-          <w:color w:val="008080"/>
-          <w:sz w:val="22"/>
-          <w:szCs w:val="22"/>
-        </w:rPr>
-        <w:t>name</w:t>
-      </w:r>
-      <w:proofErr w:type="gramEnd"/>
-      <w:r>
-        <w:rPr>
-          <w:rFonts w:asciiTheme="minorHAnsi" w:hAnsiTheme="minorHAnsi"/>
-          <w:color w:val="008080"/>
-          <w:sz w:val="22"/>
-          <w:szCs w:val="22"/>
-        </w:rPr>
-        <w:t>"</w:t>
+        <w:t>"name"</w:t>
       </w:r>
       <w:r>
         <w:rPr>
@@ -3995,27 +3197,7 @@
           <w:sz w:val="22"/>
           <w:szCs w:val="22"/>
         </w:rPr>
-        <w:t>"</w:t>
-      </w:r>
-      <w:proofErr w:type="gramStart"/>
-      <w:r>
-        <w:rPr>
-          <w:rFonts w:asciiTheme="minorHAnsi" w:hAnsiTheme="minorHAnsi"/>
-          <w:color w:val="008080"/>
-          <w:sz w:val="22"/>
-          <w:szCs w:val="22"/>
-        </w:rPr>
-        <w:t>code</w:t>
-      </w:r>
-      <w:proofErr w:type="gramEnd"/>
-      <w:r>
-        <w:rPr>
-          <w:rFonts w:asciiTheme="minorHAnsi" w:hAnsiTheme="minorHAnsi"/>
-          <w:color w:val="008080"/>
-          <w:sz w:val="22"/>
-          <w:szCs w:val="22"/>
-        </w:rPr>
-        <w:t>"</w:t>
+        <w:t>"code"</w:t>
       </w:r>
       <w:r>
         <w:rPr>
@@ -4111,27 +3293,7 @@
           <w:sz w:val="22"/>
           <w:szCs w:val="22"/>
         </w:rPr>
-        <w:t>"</w:t>
-      </w:r>
-      <w:proofErr w:type="gramStart"/>
-      <w:r>
-        <w:rPr>
-          <w:rFonts w:asciiTheme="minorHAnsi" w:hAnsiTheme="minorHAnsi"/>
-          <w:color w:val="008080"/>
-          <w:sz w:val="22"/>
-          <w:szCs w:val="22"/>
-        </w:rPr>
-        <w:t>name</w:t>
-      </w:r>
-      <w:proofErr w:type="gramEnd"/>
-      <w:r>
-        <w:rPr>
-          <w:rFonts w:asciiTheme="minorHAnsi" w:hAnsiTheme="minorHAnsi"/>
-          <w:color w:val="008080"/>
-          <w:sz w:val="22"/>
-          <w:szCs w:val="22"/>
-        </w:rPr>
-        <w:t>"</w:t>
+        <w:t>"name"</w:t>
       </w:r>
       <w:r>
         <w:rPr>
@@ -4188,27 +3350,7 @@
           <w:sz w:val="22"/>
           <w:szCs w:val="22"/>
         </w:rPr>
-        <w:t>"</w:t>
-      </w:r>
-      <w:proofErr w:type="gramStart"/>
-      <w:r>
-        <w:rPr>
-          <w:rFonts w:asciiTheme="minorHAnsi" w:hAnsiTheme="minorHAnsi"/>
-          <w:color w:val="008080"/>
-          <w:sz w:val="22"/>
-          <w:szCs w:val="22"/>
-        </w:rPr>
-        <w:t>code</w:t>
-      </w:r>
-      <w:proofErr w:type="gramEnd"/>
-      <w:r>
-        <w:rPr>
-          <w:rFonts w:asciiTheme="minorHAnsi" w:hAnsiTheme="minorHAnsi"/>
-          <w:color w:val="008080"/>
-          <w:sz w:val="22"/>
-          <w:szCs w:val="22"/>
-        </w:rPr>
-        <w:t>"</w:t>
+        <w:t>"code"</w:t>
       </w:r>
       <w:r>
         <w:rPr>
@@ -4334,27 +3476,7 @@
           <w:sz w:val="22"/>
           <w:szCs w:val="22"/>
         </w:rPr>
-        <w:t>"</w:t>
-      </w:r>
-      <w:proofErr w:type="gramStart"/>
-      <w:r>
-        <w:rPr>
-          <w:rFonts w:asciiTheme="minorHAnsi" w:hAnsiTheme="minorHAnsi"/>
-          <w:color w:val="008080"/>
-          <w:sz w:val="22"/>
-          <w:szCs w:val="22"/>
-        </w:rPr>
-        <w:t>editable</w:t>
-      </w:r>
-      <w:proofErr w:type="gramEnd"/>
-      <w:r>
-        <w:rPr>
-          <w:rFonts w:asciiTheme="minorHAnsi" w:hAnsiTheme="minorHAnsi"/>
-          <w:color w:val="008080"/>
-          <w:sz w:val="22"/>
-          <w:szCs w:val="22"/>
-        </w:rPr>
-        <w:t>"</w:t>
+        <w:t>"editable"</w:t>
       </w:r>
       <w:r>
         <w:rPr>
@@ -4411,29 +3533,7 @@
           <w:sz w:val="22"/>
           <w:szCs w:val="22"/>
         </w:rPr>
-        <w:t>"</w:t>
-      </w:r>
-      <w:proofErr w:type="spellStart"/>
-      <w:proofErr w:type="gramStart"/>
-      <w:r>
-        <w:rPr>
-          <w:rFonts w:asciiTheme="minorHAnsi" w:hAnsiTheme="minorHAnsi"/>
-          <w:color w:val="008080"/>
-          <w:sz w:val="22"/>
-          <w:szCs w:val="22"/>
-        </w:rPr>
-        <w:t>nullable</w:t>
-      </w:r>
-      <w:proofErr w:type="spellEnd"/>
-      <w:proofErr w:type="gramEnd"/>
-      <w:r>
-        <w:rPr>
-          <w:rFonts w:asciiTheme="minorHAnsi" w:hAnsiTheme="minorHAnsi"/>
-          <w:color w:val="008080"/>
-          <w:sz w:val="22"/>
-          <w:szCs w:val="22"/>
-        </w:rPr>
-        <w:t>"</w:t>
+        <w:t>"nullable"</w:t>
       </w:r>
       <w:r>
         <w:rPr>
@@ -4490,27 +3590,7 @@
           <w:sz w:val="22"/>
           <w:szCs w:val="22"/>
         </w:rPr>
-        <w:t>"</w:t>
-      </w:r>
-      <w:proofErr w:type="gramStart"/>
-      <w:r>
-        <w:rPr>
-          <w:rFonts w:asciiTheme="minorHAnsi" w:hAnsiTheme="minorHAnsi"/>
-          <w:color w:val="008080"/>
-          <w:sz w:val="22"/>
-          <w:szCs w:val="22"/>
-        </w:rPr>
-        <w:t>length</w:t>
-      </w:r>
-      <w:proofErr w:type="gramEnd"/>
-      <w:r>
-        <w:rPr>
-          <w:rFonts w:asciiTheme="minorHAnsi" w:hAnsiTheme="minorHAnsi"/>
-          <w:color w:val="008080"/>
-          <w:sz w:val="22"/>
-          <w:szCs w:val="22"/>
-        </w:rPr>
-        <w:t>"</w:t>
+        <w:t>"length"</w:t>
       </w:r>
       <w:r>
         <w:rPr>
@@ -4612,27 +3692,7 @@
           <w:sz w:val="22"/>
           <w:szCs w:val="22"/>
         </w:rPr>
-        <w:t>"</w:t>
-      </w:r>
-      <w:proofErr w:type="gramStart"/>
-      <w:r>
-        <w:rPr>
-          <w:rFonts w:asciiTheme="minorHAnsi" w:hAnsiTheme="minorHAnsi"/>
-          <w:color w:val="008080"/>
-          <w:sz w:val="22"/>
-          <w:szCs w:val="22"/>
-        </w:rPr>
-        <w:t>name</w:t>
-      </w:r>
-      <w:proofErr w:type="gramEnd"/>
-      <w:r>
-        <w:rPr>
-          <w:rFonts w:asciiTheme="minorHAnsi" w:hAnsiTheme="minorHAnsi"/>
-          <w:color w:val="008080"/>
-          <w:sz w:val="22"/>
-          <w:szCs w:val="22"/>
-        </w:rPr>
-        <w:t>"</w:t>
+        <w:t>"name"</w:t>
       </w:r>
       <w:r>
         <w:rPr>
@@ -4689,65 +3749,25 @@
           <w:sz w:val="22"/>
           <w:szCs w:val="22"/>
         </w:rPr>
-        <w:t>"</w:t>
-      </w:r>
-      <w:proofErr w:type="gramStart"/>
-      <w:r>
-        <w:rPr>
-          <w:rFonts w:asciiTheme="minorHAnsi" w:hAnsiTheme="minorHAnsi"/>
-          <w:color w:val="008080"/>
-          <w:sz w:val="22"/>
-          <w:szCs w:val="22"/>
-        </w:rPr>
-        <w:t>type</w:t>
-      </w:r>
-      <w:proofErr w:type="gramEnd"/>
-      <w:r>
-        <w:rPr>
-          <w:rFonts w:asciiTheme="minorHAnsi" w:hAnsiTheme="minorHAnsi"/>
-          <w:color w:val="008080"/>
-          <w:sz w:val="22"/>
-          <w:szCs w:val="22"/>
-        </w:rPr>
-        <w:t>"</w:t>
-      </w:r>
-      <w:r>
-        <w:rPr>
-          <w:rFonts w:asciiTheme="minorHAnsi" w:hAnsiTheme="minorHAnsi"/>
-          <w:color w:val="000000"/>
-          <w:sz w:val="22"/>
-          <w:szCs w:val="22"/>
-        </w:rPr>
-        <w:t xml:space="preserve">: </w:t>
-      </w:r>
-      <w:r>
-        <w:rPr>
-          <w:rFonts w:asciiTheme="minorHAnsi" w:hAnsiTheme="minorHAnsi"/>
-          <w:color w:val="008080"/>
-          <w:sz w:val="22"/>
-          <w:szCs w:val="22"/>
-        </w:rPr>
-        <w:t>"</w:t>
-      </w:r>
-      <w:proofErr w:type="spellStart"/>
-      <w:r>
-        <w:rPr>
-          <w:rFonts w:asciiTheme="minorHAnsi" w:hAnsiTheme="minorHAnsi"/>
-          <w:color w:val="008080"/>
-          <w:sz w:val="22"/>
-          <w:szCs w:val="22"/>
-        </w:rPr>
-        <w:t>esriFieldTypeString</w:t>
-      </w:r>
-      <w:proofErr w:type="spellEnd"/>
-      <w:r>
-        <w:rPr>
-          <w:rFonts w:asciiTheme="minorHAnsi" w:hAnsiTheme="minorHAnsi"/>
-          <w:color w:val="008080"/>
-          <w:sz w:val="22"/>
-          <w:szCs w:val="22"/>
-        </w:rPr>
-        <w:t>"</w:t>
+        <w:t>"type"</w:t>
+      </w:r>
+      <w:r>
+        <w:rPr>
+          <w:rFonts w:asciiTheme="minorHAnsi" w:hAnsiTheme="minorHAnsi"/>
+          <w:color w:val="000000"/>
+          <w:sz w:val="22"/>
+          <w:szCs w:val="22"/>
+        </w:rPr>
+        <w:t xml:space="preserve">: </w:t>
+      </w:r>
+      <w:r>
+        <w:rPr>
+          <w:rFonts w:asciiTheme="minorHAnsi" w:hAnsiTheme="minorHAnsi"/>
+          <w:color w:val="008080"/>
+          <w:sz w:val="22"/>
+          <w:szCs w:val="22"/>
+        </w:rPr>
+        <w:t>"esriFieldTypeString"</w:t>
       </w:r>
       <w:r>
         <w:rPr>
@@ -4786,27 +3806,7 @@
           <w:sz w:val="22"/>
           <w:szCs w:val="22"/>
         </w:rPr>
-        <w:t>"</w:t>
-      </w:r>
-      <w:proofErr w:type="gramStart"/>
-      <w:r>
-        <w:rPr>
-          <w:rFonts w:asciiTheme="minorHAnsi" w:hAnsiTheme="minorHAnsi"/>
-          <w:color w:val="008080"/>
-          <w:sz w:val="22"/>
-          <w:szCs w:val="22"/>
-        </w:rPr>
-        <w:t>alias</w:t>
-      </w:r>
-      <w:proofErr w:type="gramEnd"/>
-      <w:r>
-        <w:rPr>
-          <w:rFonts w:asciiTheme="minorHAnsi" w:hAnsiTheme="minorHAnsi"/>
-          <w:color w:val="008080"/>
-          <w:sz w:val="22"/>
-          <w:szCs w:val="22"/>
-        </w:rPr>
-        <w:t>"</w:t>
+        <w:t>"alias"</w:t>
       </w:r>
       <w:r>
         <w:rPr>
@@ -4863,27 +3863,7 @@
           <w:sz w:val="22"/>
           <w:szCs w:val="22"/>
         </w:rPr>
-        <w:t>"</w:t>
-      </w:r>
-      <w:proofErr w:type="gramStart"/>
-      <w:r>
-        <w:rPr>
-          <w:rFonts w:asciiTheme="minorHAnsi" w:hAnsiTheme="minorHAnsi"/>
-          <w:color w:val="008080"/>
-          <w:sz w:val="22"/>
-          <w:szCs w:val="22"/>
-        </w:rPr>
-        <w:t>domain</w:t>
-      </w:r>
-      <w:proofErr w:type="gramEnd"/>
-      <w:r>
-        <w:rPr>
-          <w:rFonts w:asciiTheme="minorHAnsi" w:hAnsiTheme="minorHAnsi"/>
-          <w:color w:val="008080"/>
-          <w:sz w:val="22"/>
-          <w:szCs w:val="22"/>
-        </w:rPr>
-        <w:t>"</w:t>
+        <w:t>"domain"</w:t>
       </w:r>
       <w:r>
         <w:rPr>
@@ -4931,65 +3911,25 @@
           <w:sz w:val="22"/>
           <w:szCs w:val="22"/>
         </w:rPr>
-        <w:t>"</w:t>
-      </w:r>
-      <w:proofErr w:type="gramStart"/>
-      <w:r>
-        <w:rPr>
-          <w:rFonts w:asciiTheme="minorHAnsi" w:hAnsiTheme="minorHAnsi"/>
-          <w:color w:val="008080"/>
-          <w:sz w:val="22"/>
-          <w:szCs w:val="22"/>
-        </w:rPr>
-        <w:t>type</w:t>
-      </w:r>
-      <w:proofErr w:type="gramEnd"/>
-      <w:r>
-        <w:rPr>
-          <w:rFonts w:asciiTheme="minorHAnsi" w:hAnsiTheme="minorHAnsi"/>
-          <w:color w:val="008080"/>
-          <w:sz w:val="22"/>
-          <w:szCs w:val="22"/>
-        </w:rPr>
-        <w:t>"</w:t>
-      </w:r>
-      <w:r>
-        <w:rPr>
-          <w:rFonts w:asciiTheme="minorHAnsi" w:hAnsiTheme="minorHAnsi"/>
-          <w:color w:val="000000"/>
-          <w:sz w:val="22"/>
-          <w:szCs w:val="22"/>
-        </w:rPr>
-        <w:t xml:space="preserve">: </w:t>
-      </w:r>
-      <w:r>
-        <w:rPr>
-          <w:rFonts w:asciiTheme="minorHAnsi" w:hAnsiTheme="minorHAnsi"/>
-          <w:color w:val="008080"/>
-          <w:sz w:val="22"/>
-          <w:szCs w:val="22"/>
-        </w:rPr>
-        <w:t>"</w:t>
-      </w:r>
-      <w:proofErr w:type="spellStart"/>
-      <w:r>
-        <w:rPr>
-          <w:rFonts w:asciiTheme="minorHAnsi" w:hAnsiTheme="minorHAnsi"/>
-          <w:color w:val="008080"/>
-          <w:sz w:val="22"/>
-          <w:szCs w:val="22"/>
-        </w:rPr>
-        <w:t>codedValue</w:t>
-      </w:r>
-      <w:proofErr w:type="spellEnd"/>
-      <w:r>
-        <w:rPr>
-          <w:rFonts w:asciiTheme="minorHAnsi" w:hAnsiTheme="minorHAnsi"/>
-          <w:color w:val="008080"/>
-          <w:sz w:val="22"/>
-          <w:szCs w:val="22"/>
-        </w:rPr>
-        <w:t>"</w:t>
+        <w:t>"type"</w:t>
+      </w:r>
+      <w:r>
+        <w:rPr>
+          <w:rFonts w:asciiTheme="minorHAnsi" w:hAnsiTheme="minorHAnsi"/>
+          <w:color w:val="000000"/>
+          <w:sz w:val="22"/>
+          <w:szCs w:val="22"/>
+        </w:rPr>
+        <w:t xml:space="preserve">: </w:t>
+      </w:r>
+      <w:r>
+        <w:rPr>
+          <w:rFonts w:asciiTheme="minorHAnsi" w:hAnsiTheme="minorHAnsi"/>
+          <w:color w:val="008080"/>
+          <w:sz w:val="22"/>
+          <w:szCs w:val="22"/>
+        </w:rPr>
+        <w:t>"codedValue"</w:t>
       </w:r>
       <w:r>
         <w:rPr>
@@ -5028,65 +3968,25 @@
           <w:sz w:val="22"/>
           <w:szCs w:val="22"/>
         </w:rPr>
-        <w:t>"</w:t>
-      </w:r>
-      <w:proofErr w:type="gramStart"/>
-      <w:r>
-        <w:rPr>
-          <w:rFonts w:asciiTheme="minorHAnsi" w:hAnsiTheme="minorHAnsi"/>
-          <w:color w:val="008080"/>
-          <w:sz w:val="22"/>
-          <w:szCs w:val="22"/>
-        </w:rPr>
-        <w:t>name</w:t>
-      </w:r>
-      <w:proofErr w:type="gramEnd"/>
-      <w:r>
-        <w:rPr>
-          <w:rFonts w:asciiTheme="minorHAnsi" w:hAnsiTheme="minorHAnsi"/>
-          <w:color w:val="008080"/>
-          <w:sz w:val="22"/>
-          <w:szCs w:val="22"/>
-        </w:rPr>
-        <w:t>"</w:t>
-      </w:r>
-      <w:r>
-        <w:rPr>
-          <w:rFonts w:asciiTheme="minorHAnsi" w:hAnsiTheme="minorHAnsi"/>
-          <w:color w:val="000000"/>
-          <w:sz w:val="22"/>
-          <w:szCs w:val="22"/>
-        </w:rPr>
-        <w:t xml:space="preserve">: </w:t>
-      </w:r>
-      <w:r>
-        <w:rPr>
-          <w:rFonts w:asciiTheme="minorHAnsi" w:hAnsiTheme="minorHAnsi"/>
-          <w:color w:val="008080"/>
-          <w:sz w:val="22"/>
-          <w:szCs w:val="22"/>
-        </w:rPr>
-        <w:t>"</w:t>
-      </w:r>
-      <w:proofErr w:type="spellStart"/>
-      <w:r>
-        <w:rPr>
-          <w:rFonts w:asciiTheme="minorHAnsi" w:hAnsiTheme="minorHAnsi"/>
-          <w:color w:val="008080"/>
-          <w:sz w:val="22"/>
-          <w:szCs w:val="22"/>
-        </w:rPr>
-        <w:t>YesMaybeNo</w:t>
-      </w:r>
-      <w:proofErr w:type="spellEnd"/>
-      <w:r>
-        <w:rPr>
-          <w:rFonts w:asciiTheme="minorHAnsi" w:hAnsiTheme="minorHAnsi"/>
-          <w:color w:val="008080"/>
-          <w:sz w:val="22"/>
-          <w:szCs w:val="22"/>
-        </w:rPr>
-        <w:t>"</w:t>
+        <w:t>"name"</w:t>
+      </w:r>
+      <w:r>
+        <w:rPr>
+          <w:rFonts w:asciiTheme="minorHAnsi" w:hAnsiTheme="minorHAnsi"/>
+          <w:color w:val="000000"/>
+          <w:sz w:val="22"/>
+          <w:szCs w:val="22"/>
+        </w:rPr>
+        <w:t xml:space="preserve">: </w:t>
+      </w:r>
+      <w:r>
+        <w:rPr>
+          <w:rFonts w:asciiTheme="minorHAnsi" w:hAnsiTheme="minorHAnsi"/>
+          <w:color w:val="008080"/>
+          <w:sz w:val="22"/>
+          <w:szCs w:val="22"/>
+        </w:rPr>
+        <w:t>"YesMaybeNo"</w:t>
       </w:r>
       <w:r>
         <w:rPr>
@@ -5125,29 +4025,7 @@
           <w:sz w:val="22"/>
           <w:szCs w:val="22"/>
         </w:rPr>
-        <w:t>"</w:t>
-      </w:r>
-      <w:proofErr w:type="spellStart"/>
-      <w:proofErr w:type="gramStart"/>
-      <w:r>
-        <w:rPr>
-          <w:rFonts w:asciiTheme="minorHAnsi" w:hAnsiTheme="minorHAnsi"/>
-          <w:color w:val="008080"/>
-          <w:sz w:val="22"/>
-          <w:szCs w:val="22"/>
-        </w:rPr>
-        <w:t>codedValues</w:t>
-      </w:r>
-      <w:proofErr w:type="spellEnd"/>
-      <w:proofErr w:type="gramEnd"/>
-      <w:r>
-        <w:rPr>
-          <w:rFonts w:asciiTheme="minorHAnsi" w:hAnsiTheme="minorHAnsi"/>
-          <w:color w:val="008080"/>
-          <w:sz w:val="22"/>
-          <w:szCs w:val="22"/>
-        </w:rPr>
-        <w:t>"</w:t>
+        <w:t>"codedValues"</w:t>
       </w:r>
       <w:r>
         <w:rPr>
@@ -5195,27 +4073,7 @@
           <w:sz w:val="22"/>
           <w:szCs w:val="22"/>
         </w:rPr>
-        <w:t>"</w:t>
-      </w:r>
-      <w:proofErr w:type="gramStart"/>
-      <w:r>
-        <w:rPr>
-          <w:rFonts w:asciiTheme="minorHAnsi" w:hAnsiTheme="minorHAnsi"/>
-          <w:color w:val="008080"/>
-          <w:sz w:val="22"/>
-          <w:szCs w:val="22"/>
-        </w:rPr>
-        <w:t>name</w:t>
-      </w:r>
-      <w:proofErr w:type="gramEnd"/>
-      <w:r>
-        <w:rPr>
-          <w:rFonts w:asciiTheme="minorHAnsi" w:hAnsiTheme="minorHAnsi"/>
-          <w:color w:val="008080"/>
-          <w:sz w:val="22"/>
-          <w:szCs w:val="22"/>
-        </w:rPr>
-        <w:t>"</w:t>
+        <w:t>"name"</w:t>
       </w:r>
       <w:r>
         <w:rPr>
@@ -5272,27 +4130,7 @@
           <w:sz w:val="22"/>
           <w:szCs w:val="22"/>
         </w:rPr>
-        <w:t>"</w:t>
-      </w:r>
-      <w:proofErr w:type="gramStart"/>
-      <w:r>
-        <w:rPr>
-          <w:rFonts w:asciiTheme="minorHAnsi" w:hAnsiTheme="minorHAnsi"/>
-          <w:color w:val="008080"/>
-          <w:sz w:val="22"/>
-          <w:szCs w:val="22"/>
-        </w:rPr>
-        <w:t>code</w:t>
-      </w:r>
-      <w:proofErr w:type="gramEnd"/>
-      <w:r>
-        <w:rPr>
-          <w:rFonts w:asciiTheme="minorHAnsi" w:hAnsiTheme="minorHAnsi"/>
-          <w:color w:val="008080"/>
-          <w:sz w:val="22"/>
-          <w:szCs w:val="22"/>
-        </w:rPr>
-        <w:t>"</w:t>
+        <w:t>"code"</w:t>
       </w:r>
       <w:r>
         <w:rPr>
@@ -5388,27 +4226,7 @@
           <w:sz w:val="22"/>
           <w:szCs w:val="22"/>
         </w:rPr>
-        <w:t>"</w:t>
-      </w:r>
-      <w:proofErr w:type="gramStart"/>
-      <w:r>
-        <w:rPr>
-          <w:rFonts w:asciiTheme="minorHAnsi" w:hAnsiTheme="minorHAnsi"/>
-          <w:color w:val="008080"/>
-          <w:sz w:val="22"/>
-          <w:szCs w:val="22"/>
-        </w:rPr>
-        <w:t>name</w:t>
-      </w:r>
-      <w:proofErr w:type="gramEnd"/>
-      <w:r>
-        <w:rPr>
-          <w:rFonts w:asciiTheme="minorHAnsi" w:hAnsiTheme="minorHAnsi"/>
-          <w:color w:val="008080"/>
-          <w:sz w:val="22"/>
-          <w:szCs w:val="22"/>
-        </w:rPr>
-        <w:t>"</w:t>
+        <w:t>"name"</w:t>
       </w:r>
       <w:r>
         <w:rPr>
@@ -5465,27 +4283,7 @@
           <w:sz w:val="22"/>
           <w:szCs w:val="22"/>
         </w:rPr>
-        <w:t>"</w:t>
-      </w:r>
-      <w:proofErr w:type="gramStart"/>
-      <w:r>
-        <w:rPr>
-          <w:rFonts w:asciiTheme="minorHAnsi" w:hAnsiTheme="minorHAnsi"/>
-          <w:color w:val="008080"/>
-          <w:sz w:val="22"/>
-          <w:szCs w:val="22"/>
-        </w:rPr>
-        <w:t>code</w:t>
-      </w:r>
-      <w:proofErr w:type="gramEnd"/>
-      <w:r>
-        <w:rPr>
-          <w:rFonts w:asciiTheme="minorHAnsi" w:hAnsiTheme="minorHAnsi"/>
-          <w:color w:val="008080"/>
-          <w:sz w:val="22"/>
-          <w:szCs w:val="22"/>
-        </w:rPr>
-        <w:t>"</w:t>
+        <w:t>"code"</w:t>
       </w:r>
       <w:r>
         <w:rPr>
@@ -5581,27 +4379,7 @@
           <w:sz w:val="22"/>
           <w:szCs w:val="22"/>
         </w:rPr>
-        <w:t>"</w:t>
-      </w:r>
-      <w:proofErr w:type="gramStart"/>
-      <w:r>
-        <w:rPr>
-          <w:rFonts w:asciiTheme="minorHAnsi" w:hAnsiTheme="minorHAnsi"/>
-          <w:color w:val="008080"/>
-          <w:sz w:val="22"/>
-          <w:szCs w:val="22"/>
-        </w:rPr>
-        <w:t>name</w:t>
-      </w:r>
-      <w:proofErr w:type="gramEnd"/>
-      <w:r>
-        <w:rPr>
-          <w:rFonts w:asciiTheme="minorHAnsi" w:hAnsiTheme="minorHAnsi"/>
-          <w:color w:val="008080"/>
-          <w:sz w:val="22"/>
-          <w:szCs w:val="22"/>
-        </w:rPr>
-        <w:t>"</w:t>
+        <w:t>"name"</w:t>
       </w:r>
       <w:r>
         <w:rPr>
@@ -5658,27 +4436,7 @@
           <w:sz w:val="22"/>
           <w:szCs w:val="22"/>
         </w:rPr>
-        <w:t>"</w:t>
-      </w:r>
-      <w:proofErr w:type="gramStart"/>
-      <w:r>
-        <w:rPr>
-          <w:rFonts w:asciiTheme="minorHAnsi" w:hAnsiTheme="minorHAnsi"/>
-          <w:color w:val="008080"/>
-          <w:sz w:val="22"/>
-          <w:szCs w:val="22"/>
-        </w:rPr>
-        <w:t>code</w:t>
-      </w:r>
-      <w:proofErr w:type="gramEnd"/>
-      <w:r>
-        <w:rPr>
-          <w:rFonts w:asciiTheme="minorHAnsi" w:hAnsiTheme="minorHAnsi"/>
-          <w:color w:val="008080"/>
-          <w:sz w:val="22"/>
-          <w:szCs w:val="22"/>
-        </w:rPr>
-        <w:t>"</w:t>
+        <w:t>"code"</w:t>
       </w:r>
       <w:r>
         <w:rPr>
@@ -5804,27 +4562,7 @@
           <w:sz w:val="22"/>
           <w:szCs w:val="22"/>
         </w:rPr>
-        <w:t>"</w:t>
-      </w:r>
-      <w:proofErr w:type="gramStart"/>
-      <w:r>
-        <w:rPr>
-          <w:rFonts w:asciiTheme="minorHAnsi" w:hAnsiTheme="minorHAnsi"/>
-          <w:color w:val="008080"/>
-          <w:sz w:val="22"/>
-          <w:szCs w:val="22"/>
-        </w:rPr>
-        <w:t>editable</w:t>
-      </w:r>
-      <w:proofErr w:type="gramEnd"/>
-      <w:r>
-        <w:rPr>
-          <w:rFonts w:asciiTheme="minorHAnsi" w:hAnsiTheme="minorHAnsi"/>
-          <w:color w:val="008080"/>
-          <w:sz w:val="22"/>
-          <w:szCs w:val="22"/>
-        </w:rPr>
-        <w:t>"</w:t>
+        <w:t>"editable"</w:t>
       </w:r>
       <w:r>
         <w:rPr>
@@ -5881,29 +4619,7 @@
           <w:sz w:val="22"/>
           <w:szCs w:val="22"/>
         </w:rPr>
-        <w:t>"</w:t>
-      </w:r>
-      <w:proofErr w:type="spellStart"/>
-      <w:proofErr w:type="gramStart"/>
-      <w:r>
-        <w:rPr>
-          <w:rFonts w:asciiTheme="minorHAnsi" w:hAnsiTheme="minorHAnsi"/>
-          <w:color w:val="008080"/>
-          <w:sz w:val="22"/>
-          <w:szCs w:val="22"/>
-        </w:rPr>
-        <w:t>nullable</w:t>
-      </w:r>
-      <w:proofErr w:type="spellEnd"/>
-      <w:proofErr w:type="gramEnd"/>
-      <w:r>
-        <w:rPr>
-          <w:rFonts w:asciiTheme="minorHAnsi" w:hAnsiTheme="minorHAnsi"/>
-          <w:color w:val="008080"/>
-          <w:sz w:val="22"/>
-          <w:szCs w:val="22"/>
-        </w:rPr>
-        <w:t>"</w:t>
+        <w:t>"nullable"</w:t>
       </w:r>
       <w:r>
         <w:rPr>
@@ -5960,27 +4676,7 @@
           <w:sz w:val="22"/>
           <w:szCs w:val="22"/>
         </w:rPr>
-        <w:t>"</w:t>
-      </w:r>
-      <w:proofErr w:type="gramStart"/>
-      <w:r>
-        <w:rPr>
-          <w:rFonts w:asciiTheme="minorHAnsi" w:hAnsiTheme="minorHAnsi"/>
-          <w:color w:val="008080"/>
-          <w:sz w:val="22"/>
-          <w:szCs w:val="22"/>
-        </w:rPr>
-        <w:t>length</w:t>
-      </w:r>
-      <w:proofErr w:type="gramEnd"/>
-      <w:r>
-        <w:rPr>
-          <w:rFonts w:asciiTheme="minorHAnsi" w:hAnsiTheme="minorHAnsi"/>
-          <w:color w:val="008080"/>
-          <w:sz w:val="22"/>
-          <w:szCs w:val="22"/>
-        </w:rPr>
-        <w:t>"</w:t>
+        <w:t>"length"</w:t>
       </w:r>
       <w:r>
         <w:rPr>
@@ -6082,27 +4778,7 @@
           <w:sz w:val="22"/>
           <w:szCs w:val="22"/>
         </w:rPr>
-        <w:t>"</w:t>
-      </w:r>
-      <w:proofErr w:type="gramStart"/>
-      <w:r>
-        <w:rPr>
-          <w:rFonts w:asciiTheme="minorHAnsi" w:hAnsiTheme="minorHAnsi"/>
-          <w:color w:val="008080"/>
-          <w:sz w:val="22"/>
-          <w:szCs w:val="22"/>
-        </w:rPr>
-        <w:t>name</w:t>
-      </w:r>
-      <w:proofErr w:type="gramEnd"/>
-      <w:r>
-        <w:rPr>
-          <w:rFonts w:asciiTheme="minorHAnsi" w:hAnsiTheme="minorHAnsi"/>
-          <w:color w:val="008080"/>
-          <w:sz w:val="22"/>
-          <w:szCs w:val="22"/>
-        </w:rPr>
-        <w:t>"</w:t>
+        <w:t>"name"</w:t>
       </w:r>
       <w:r>
         <w:rPr>
@@ -6159,65 +4835,25 @@
           <w:sz w:val="22"/>
           <w:szCs w:val="22"/>
         </w:rPr>
-        <w:t>"</w:t>
-      </w:r>
-      <w:proofErr w:type="gramStart"/>
-      <w:r>
-        <w:rPr>
-          <w:rFonts w:asciiTheme="minorHAnsi" w:hAnsiTheme="minorHAnsi"/>
-          <w:color w:val="008080"/>
-          <w:sz w:val="22"/>
-          <w:szCs w:val="22"/>
-        </w:rPr>
-        <w:t>type</w:t>
-      </w:r>
-      <w:proofErr w:type="gramEnd"/>
-      <w:r>
-        <w:rPr>
-          <w:rFonts w:asciiTheme="minorHAnsi" w:hAnsiTheme="minorHAnsi"/>
-          <w:color w:val="008080"/>
-          <w:sz w:val="22"/>
-          <w:szCs w:val="22"/>
-        </w:rPr>
-        <w:t>"</w:t>
-      </w:r>
-      <w:r>
-        <w:rPr>
-          <w:rFonts w:asciiTheme="minorHAnsi" w:hAnsiTheme="minorHAnsi"/>
-          <w:color w:val="000000"/>
-          <w:sz w:val="22"/>
-          <w:szCs w:val="22"/>
-        </w:rPr>
-        <w:t xml:space="preserve">: </w:t>
-      </w:r>
-      <w:r>
-        <w:rPr>
-          <w:rFonts w:asciiTheme="minorHAnsi" w:hAnsiTheme="minorHAnsi"/>
-          <w:color w:val="008080"/>
-          <w:sz w:val="22"/>
-          <w:szCs w:val="22"/>
-        </w:rPr>
-        <w:t>"</w:t>
-      </w:r>
-      <w:proofErr w:type="spellStart"/>
-      <w:r>
-        <w:rPr>
-          <w:rFonts w:asciiTheme="minorHAnsi" w:hAnsiTheme="minorHAnsi"/>
-          <w:color w:val="008080"/>
-          <w:sz w:val="22"/>
-          <w:szCs w:val="22"/>
-        </w:rPr>
-        <w:t>esriFieldTypeInteger</w:t>
-      </w:r>
-      <w:proofErr w:type="spellEnd"/>
-      <w:r>
-        <w:rPr>
-          <w:rFonts w:asciiTheme="minorHAnsi" w:hAnsiTheme="minorHAnsi"/>
-          <w:color w:val="008080"/>
-          <w:sz w:val="22"/>
-          <w:szCs w:val="22"/>
-        </w:rPr>
-        <w:t>"</w:t>
+        <w:t>"type"</w:t>
+      </w:r>
+      <w:r>
+        <w:rPr>
+          <w:rFonts w:asciiTheme="minorHAnsi" w:hAnsiTheme="minorHAnsi"/>
+          <w:color w:val="000000"/>
+          <w:sz w:val="22"/>
+          <w:szCs w:val="22"/>
+        </w:rPr>
+        <w:t xml:space="preserve">: </w:t>
+      </w:r>
+      <w:r>
+        <w:rPr>
+          <w:rFonts w:asciiTheme="minorHAnsi" w:hAnsiTheme="minorHAnsi"/>
+          <w:color w:val="008080"/>
+          <w:sz w:val="22"/>
+          <w:szCs w:val="22"/>
+        </w:rPr>
+        <w:t>"esriFieldTypeInteger"</w:t>
       </w:r>
       <w:r>
         <w:rPr>
@@ -6256,27 +4892,7 @@
           <w:sz w:val="22"/>
           <w:szCs w:val="22"/>
         </w:rPr>
-        <w:t>"</w:t>
-      </w:r>
-      <w:proofErr w:type="gramStart"/>
-      <w:r>
-        <w:rPr>
-          <w:rFonts w:asciiTheme="minorHAnsi" w:hAnsiTheme="minorHAnsi"/>
-          <w:color w:val="008080"/>
-          <w:sz w:val="22"/>
-          <w:szCs w:val="22"/>
-        </w:rPr>
-        <w:t>alias</w:t>
-      </w:r>
-      <w:proofErr w:type="gramEnd"/>
-      <w:r>
-        <w:rPr>
-          <w:rFonts w:asciiTheme="minorHAnsi" w:hAnsiTheme="minorHAnsi"/>
-          <w:color w:val="008080"/>
-          <w:sz w:val="22"/>
-          <w:szCs w:val="22"/>
-        </w:rPr>
-        <w:t>"</w:t>
+        <w:t>"alias"</w:t>
       </w:r>
       <w:r>
         <w:rPr>
@@ -6333,27 +4949,7 @@
           <w:sz w:val="22"/>
           <w:szCs w:val="22"/>
         </w:rPr>
-        <w:t>"</w:t>
-      </w:r>
-      <w:proofErr w:type="gramStart"/>
-      <w:r>
-        <w:rPr>
-          <w:rFonts w:asciiTheme="minorHAnsi" w:hAnsiTheme="minorHAnsi"/>
-          <w:color w:val="008080"/>
-          <w:sz w:val="22"/>
-          <w:szCs w:val="22"/>
-        </w:rPr>
-        <w:t>domain</w:t>
-      </w:r>
-      <w:proofErr w:type="gramEnd"/>
-      <w:r>
-        <w:rPr>
-          <w:rFonts w:asciiTheme="minorHAnsi" w:hAnsiTheme="minorHAnsi"/>
-          <w:color w:val="008080"/>
-          <w:sz w:val="22"/>
-          <w:szCs w:val="22"/>
-        </w:rPr>
-        <w:t>"</w:t>
+        <w:t>"domain"</w:t>
       </w:r>
       <w:r>
         <w:rPr>
@@ -6410,27 +5006,7 @@
           <w:sz w:val="22"/>
           <w:szCs w:val="22"/>
         </w:rPr>
-        <w:t>"</w:t>
-      </w:r>
-      <w:proofErr w:type="gramStart"/>
-      <w:r>
-        <w:rPr>
-          <w:rFonts w:asciiTheme="minorHAnsi" w:hAnsiTheme="minorHAnsi"/>
-          <w:color w:val="008080"/>
-          <w:sz w:val="22"/>
-          <w:szCs w:val="22"/>
-        </w:rPr>
-        <w:t>editable</w:t>
-      </w:r>
-      <w:proofErr w:type="gramEnd"/>
-      <w:r>
-        <w:rPr>
-          <w:rFonts w:asciiTheme="minorHAnsi" w:hAnsiTheme="minorHAnsi"/>
-          <w:color w:val="008080"/>
-          <w:sz w:val="22"/>
-          <w:szCs w:val="22"/>
-        </w:rPr>
-        <w:t>"</w:t>
+        <w:t>"editable"</w:t>
       </w:r>
       <w:r>
         <w:rPr>
@@ -6487,29 +5063,7 @@
           <w:sz w:val="22"/>
           <w:szCs w:val="22"/>
         </w:rPr>
-        <w:t>"</w:t>
-      </w:r>
-      <w:proofErr w:type="spellStart"/>
-      <w:proofErr w:type="gramStart"/>
-      <w:r>
-        <w:rPr>
-          <w:rFonts w:asciiTheme="minorHAnsi" w:hAnsiTheme="minorHAnsi"/>
-          <w:color w:val="008080"/>
-          <w:sz w:val="22"/>
-          <w:szCs w:val="22"/>
-        </w:rPr>
-        <w:t>nullable</w:t>
-      </w:r>
-      <w:proofErr w:type="spellEnd"/>
-      <w:proofErr w:type="gramEnd"/>
-      <w:r>
-        <w:rPr>
-          <w:rFonts w:asciiTheme="minorHAnsi" w:hAnsiTheme="minorHAnsi"/>
-          <w:color w:val="008080"/>
-          <w:sz w:val="22"/>
-          <w:szCs w:val="22"/>
-        </w:rPr>
-        <w:t>"</w:t>
+        <w:t>"nullable"</w:t>
       </w:r>
       <w:r>
         <w:rPr>
@@ -6566,27 +5120,7 @@
           <w:sz w:val="22"/>
           <w:szCs w:val="22"/>
         </w:rPr>
-        <w:t>"</w:t>
-      </w:r>
-      <w:proofErr w:type="gramStart"/>
-      <w:r>
-        <w:rPr>
-          <w:rFonts w:asciiTheme="minorHAnsi" w:hAnsiTheme="minorHAnsi"/>
-          <w:color w:val="008080"/>
-          <w:sz w:val="22"/>
-          <w:szCs w:val="22"/>
-        </w:rPr>
-        <w:t>length</w:t>
-      </w:r>
-      <w:proofErr w:type="gramEnd"/>
-      <w:r>
-        <w:rPr>
-          <w:rFonts w:asciiTheme="minorHAnsi" w:hAnsiTheme="minorHAnsi"/>
-          <w:color w:val="008080"/>
-          <w:sz w:val="22"/>
-          <w:szCs w:val="22"/>
-        </w:rPr>
-        <w:t>"</w:t>
+        <w:t>"length"</w:t>
       </w:r>
       <w:r>
         <w:rPr>
@@ -6688,27 +5222,7 @@
           <w:sz w:val="22"/>
           <w:szCs w:val="22"/>
         </w:rPr>
-        <w:t>"</w:t>
-      </w:r>
-      <w:proofErr w:type="gramStart"/>
-      <w:r>
-        <w:rPr>
-          <w:rFonts w:asciiTheme="minorHAnsi" w:hAnsiTheme="minorHAnsi"/>
-          <w:color w:val="008080"/>
-          <w:sz w:val="22"/>
-          <w:szCs w:val="22"/>
-        </w:rPr>
-        <w:t>name</w:t>
-      </w:r>
-      <w:proofErr w:type="gramEnd"/>
-      <w:r>
-        <w:rPr>
-          <w:rFonts w:asciiTheme="minorHAnsi" w:hAnsiTheme="minorHAnsi"/>
-          <w:color w:val="008080"/>
-          <w:sz w:val="22"/>
-          <w:szCs w:val="22"/>
-        </w:rPr>
-        <w:t>"</w:t>
+        <w:t>"name"</w:t>
       </w:r>
       <w:r>
         <w:rPr>
@@ -6765,65 +5279,25 @@
           <w:sz w:val="22"/>
           <w:szCs w:val="22"/>
         </w:rPr>
-        <w:t>"</w:t>
-      </w:r>
-      <w:proofErr w:type="gramStart"/>
-      <w:r>
-        <w:rPr>
-          <w:rFonts w:asciiTheme="minorHAnsi" w:hAnsiTheme="minorHAnsi"/>
-          <w:color w:val="008080"/>
-          <w:sz w:val="22"/>
-          <w:szCs w:val="22"/>
-        </w:rPr>
-        <w:t>type</w:t>
-      </w:r>
-      <w:proofErr w:type="gramEnd"/>
-      <w:r>
-        <w:rPr>
-          <w:rFonts w:asciiTheme="minorHAnsi" w:hAnsiTheme="minorHAnsi"/>
-          <w:color w:val="008080"/>
-          <w:sz w:val="22"/>
-          <w:szCs w:val="22"/>
-        </w:rPr>
-        <w:t>"</w:t>
-      </w:r>
-      <w:r>
-        <w:rPr>
-          <w:rFonts w:asciiTheme="minorHAnsi" w:hAnsiTheme="minorHAnsi"/>
-          <w:color w:val="000000"/>
-          <w:sz w:val="22"/>
-          <w:szCs w:val="22"/>
-        </w:rPr>
-        <w:t xml:space="preserve">: </w:t>
-      </w:r>
-      <w:r>
-        <w:rPr>
-          <w:rFonts w:asciiTheme="minorHAnsi" w:hAnsiTheme="minorHAnsi"/>
-          <w:color w:val="008080"/>
-          <w:sz w:val="22"/>
-          <w:szCs w:val="22"/>
-        </w:rPr>
-        <w:t>"</w:t>
-      </w:r>
-      <w:proofErr w:type="spellStart"/>
-      <w:r>
-        <w:rPr>
-          <w:rFonts w:asciiTheme="minorHAnsi" w:hAnsiTheme="minorHAnsi"/>
-          <w:color w:val="008080"/>
-          <w:sz w:val="22"/>
-          <w:szCs w:val="22"/>
-        </w:rPr>
-        <w:t>esriFieldTypeString</w:t>
-      </w:r>
-      <w:proofErr w:type="spellEnd"/>
-      <w:r>
-        <w:rPr>
-          <w:rFonts w:asciiTheme="minorHAnsi" w:hAnsiTheme="minorHAnsi"/>
-          <w:color w:val="008080"/>
-          <w:sz w:val="22"/>
-          <w:szCs w:val="22"/>
-        </w:rPr>
-        <w:t>"</w:t>
+        <w:t>"type"</w:t>
+      </w:r>
+      <w:r>
+        <w:rPr>
+          <w:rFonts w:asciiTheme="minorHAnsi" w:hAnsiTheme="minorHAnsi"/>
+          <w:color w:val="000000"/>
+          <w:sz w:val="22"/>
+          <w:szCs w:val="22"/>
+        </w:rPr>
+        <w:t xml:space="preserve">: </w:t>
+      </w:r>
+      <w:r>
+        <w:rPr>
+          <w:rFonts w:asciiTheme="minorHAnsi" w:hAnsiTheme="minorHAnsi"/>
+          <w:color w:val="008080"/>
+          <w:sz w:val="22"/>
+          <w:szCs w:val="22"/>
+        </w:rPr>
+        <w:t>"esriFieldTypeString"</w:t>
       </w:r>
       <w:r>
         <w:rPr>
@@ -6862,27 +5336,7 @@
           <w:sz w:val="22"/>
           <w:szCs w:val="22"/>
         </w:rPr>
-        <w:t>"</w:t>
-      </w:r>
-      <w:proofErr w:type="gramStart"/>
-      <w:r>
-        <w:rPr>
-          <w:rFonts w:asciiTheme="minorHAnsi" w:hAnsiTheme="minorHAnsi"/>
-          <w:color w:val="008080"/>
-          <w:sz w:val="22"/>
-          <w:szCs w:val="22"/>
-        </w:rPr>
-        <w:t>alias</w:t>
-      </w:r>
-      <w:proofErr w:type="gramEnd"/>
-      <w:r>
-        <w:rPr>
-          <w:rFonts w:asciiTheme="minorHAnsi" w:hAnsiTheme="minorHAnsi"/>
-          <w:color w:val="008080"/>
-          <w:sz w:val="22"/>
-          <w:szCs w:val="22"/>
-        </w:rPr>
-        <w:t>"</w:t>
+        <w:t>"alias"</w:t>
       </w:r>
       <w:r>
         <w:rPr>
@@ -6939,27 +5393,7 @@
           <w:sz w:val="22"/>
           <w:szCs w:val="22"/>
         </w:rPr>
-        <w:t>"</w:t>
-      </w:r>
-      <w:proofErr w:type="gramStart"/>
-      <w:r>
-        <w:rPr>
-          <w:rFonts w:asciiTheme="minorHAnsi" w:hAnsiTheme="minorHAnsi"/>
-          <w:color w:val="008080"/>
-          <w:sz w:val="22"/>
-          <w:szCs w:val="22"/>
-        </w:rPr>
-        <w:t>domain</w:t>
-      </w:r>
-      <w:proofErr w:type="gramEnd"/>
-      <w:r>
-        <w:rPr>
-          <w:rFonts w:asciiTheme="minorHAnsi" w:hAnsiTheme="minorHAnsi"/>
-          <w:color w:val="008080"/>
-          <w:sz w:val="22"/>
-          <w:szCs w:val="22"/>
-        </w:rPr>
-        <w:t>"</w:t>
+        <w:t>"domain"</w:t>
       </w:r>
       <w:r>
         <w:rPr>
@@ -7016,27 +5450,7 @@
           <w:sz w:val="22"/>
           <w:szCs w:val="22"/>
         </w:rPr>
-        <w:t>"</w:t>
-      </w:r>
-      <w:proofErr w:type="gramStart"/>
-      <w:r>
-        <w:rPr>
-          <w:rFonts w:asciiTheme="minorHAnsi" w:hAnsiTheme="minorHAnsi"/>
-          <w:color w:val="008080"/>
-          <w:sz w:val="22"/>
-          <w:szCs w:val="22"/>
-        </w:rPr>
-        <w:t>editable</w:t>
-      </w:r>
-      <w:proofErr w:type="gramEnd"/>
-      <w:r>
-        <w:rPr>
-          <w:rFonts w:asciiTheme="minorHAnsi" w:hAnsiTheme="minorHAnsi"/>
-          <w:color w:val="008080"/>
-          <w:sz w:val="22"/>
-          <w:szCs w:val="22"/>
-        </w:rPr>
-        <w:t>"</w:t>
+        <w:t>"editable"</w:t>
       </w:r>
       <w:r>
         <w:rPr>
@@ -7093,29 +5507,7 @@
           <w:sz w:val="22"/>
           <w:szCs w:val="22"/>
         </w:rPr>
-        <w:t>"</w:t>
-      </w:r>
-      <w:proofErr w:type="spellStart"/>
-      <w:proofErr w:type="gramStart"/>
-      <w:r>
-        <w:rPr>
-          <w:rFonts w:asciiTheme="minorHAnsi" w:hAnsiTheme="minorHAnsi"/>
-          <w:color w:val="008080"/>
-          <w:sz w:val="22"/>
-          <w:szCs w:val="22"/>
-        </w:rPr>
-        <w:t>nullable</w:t>
-      </w:r>
-      <w:proofErr w:type="spellEnd"/>
-      <w:proofErr w:type="gramEnd"/>
-      <w:r>
-        <w:rPr>
-          <w:rFonts w:asciiTheme="minorHAnsi" w:hAnsiTheme="minorHAnsi"/>
-          <w:color w:val="008080"/>
-          <w:sz w:val="22"/>
-          <w:szCs w:val="22"/>
-        </w:rPr>
-        <w:t>"</w:t>
+        <w:t>"nullable"</w:t>
       </w:r>
       <w:r>
         <w:rPr>
@@ -7172,27 +5564,7 @@
           <w:sz w:val="22"/>
           <w:szCs w:val="22"/>
         </w:rPr>
-        <w:t>"</w:t>
-      </w:r>
-      <w:proofErr w:type="gramStart"/>
-      <w:r>
-        <w:rPr>
-          <w:rFonts w:asciiTheme="minorHAnsi" w:hAnsiTheme="minorHAnsi"/>
-          <w:color w:val="008080"/>
-          <w:sz w:val="22"/>
-          <w:szCs w:val="22"/>
-        </w:rPr>
-        <w:t>length</w:t>
-      </w:r>
-      <w:proofErr w:type="gramEnd"/>
-      <w:r>
-        <w:rPr>
-          <w:rFonts w:asciiTheme="minorHAnsi" w:hAnsiTheme="minorHAnsi"/>
-          <w:color w:val="008080"/>
-          <w:sz w:val="22"/>
-          <w:szCs w:val="22"/>
-        </w:rPr>
-        <w:t>"</w:t>
+        <w:t>"length"</w:t>
       </w:r>
       <w:r>
         <w:rPr>
@@ -7294,27 +5666,7 @@
           <w:sz w:val="22"/>
           <w:szCs w:val="22"/>
         </w:rPr>
-        <w:t>"</w:t>
-      </w:r>
-      <w:proofErr w:type="gramStart"/>
-      <w:r>
-        <w:rPr>
-          <w:rFonts w:asciiTheme="minorHAnsi" w:hAnsiTheme="minorHAnsi"/>
-          <w:color w:val="008080"/>
-          <w:sz w:val="22"/>
-          <w:szCs w:val="22"/>
-        </w:rPr>
-        <w:t>name</w:t>
-      </w:r>
-      <w:proofErr w:type="gramEnd"/>
-      <w:r>
-        <w:rPr>
-          <w:rFonts w:asciiTheme="minorHAnsi" w:hAnsiTheme="minorHAnsi"/>
-          <w:color w:val="008080"/>
-          <w:sz w:val="22"/>
-          <w:szCs w:val="22"/>
-        </w:rPr>
-        <w:t>"</w:t>
+        <w:t>"name"</w:t>
       </w:r>
       <w:r>
         <w:rPr>
@@ -7371,65 +5723,25 @@
           <w:sz w:val="22"/>
           <w:szCs w:val="22"/>
         </w:rPr>
-        <w:t>"</w:t>
-      </w:r>
-      <w:proofErr w:type="gramStart"/>
-      <w:r>
-        <w:rPr>
-          <w:rFonts w:asciiTheme="minorHAnsi" w:hAnsiTheme="minorHAnsi"/>
-          <w:color w:val="008080"/>
-          <w:sz w:val="22"/>
-          <w:szCs w:val="22"/>
-        </w:rPr>
-        <w:t>type</w:t>
-      </w:r>
-      <w:proofErr w:type="gramEnd"/>
-      <w:r>
-        <w:rPr>
-          <w:rFonts w:asciiTheme="minorHAnsi" w:hAnsiTheme="minorHAnsi"/>
-          <w:color w:val="008080"/>
-          <w:sz w:val="22"/>
-          <w:szCs w:val="22"/>
-        </w:rPr>
-        <w:t>"</w:t>
-      </w:r>
-      <w:r>
-        <w:rPr>
-          <w:rFonts w:asciiTheme="minorHAnsi" w:hAnsiTheme="minorHAnsi"/>
-          <w:color w:val="000000"/>
-          <w:sz w:val="22"/>
-          <w:szCs w:val="22"/>
-        </w:rPr>
-        <w:t xml:space="preserve">: </w:t>
-      </w:r>
-      <w:r>
-        <w:rPr>
-          <w:rFonts w:asciiTheme="minorHAnsi" w:hAnsiTheme="minorHAnsi"/>
-          <w:color w:val="008080"/>
-          <w:sz w:val="22"/>
-          <w:szCs w:val="22"/>
-        </w:rPr>
-        <w:t>"</w:t>
-      </w:r>
-      <w:proofErr w:type="spellStart"/>
-      <w:r>
-        <w:rPr>
-          <w:rFonts w:asciiTheme="minorHAnsi" w:hAnsiTheme="minorHAnsi"/>
-          <w:color w:val="008080"/>
-          <w:sz w:val="22"/>
-          <w:szCs w:val="22"/>
-        </w:rPr>
-        <w:t>esriFieldTypeString</w:t>
-      </w:r>
-      <w:proofErr w:type="spellEnd"/>
-      <w:r>
-        <w:rPr>
-          <w:rFonts w:asciiTheme="minorHAnsi" w:hAnsiTheme="minorHAnsi"/>
-          <w:color w:val="008080"/>
-          <w:sz w:val="22"/>
-          <w:szCs w:val="22"/>
-        </w:rPr>
-        <w:t>"</w:t>
+        <w:t>"type"</w:t>
+      </w:r>
+      <w:r>
+        <w:rPr>
+          <w:rFonts w:asciiTheme="minorHAnsi" w:hAnsiTheme="minorHAnsi"/>
+          <w:color w:val="000000"/>
+          <w:sz w:val="22"/>
+          <w:szCs w:val="22"/>
+        </w:rPr>
+        <w:t xml:space="preserve">: </w:t>
+      </w:r>
+      <w:r>
+        <w:rPr>
+          <w:rFonts w:asciiTheme="minorHAnsi" w:hAnsiTheme="minorHAnsi"/>
+          <w:color w:val="008080"/>
+          <w:sz w:val="22"/>
+          <w:szCs w:val="22"/>
+        </w:rPr>
+        <w:t>"esriFieldTypeString"</w:t>
       </w:r>
       <w:r>
         <w:rPr>
@@ -7468,27 +5780,7 @@
           <w:sz w:val="22"/>
           <w:szCs w:val="22"/>
         </w:rPr>
-        <w:t>"</w:t>
-      </w:r>
-      <w:proofErr w:type="gramStart"/>
-      <w:r>
-        <w:rPr>
-          <w:rFonts w:asciiTheme="minorHAnsi" w:hAnsiTheme="minorHAnsi"/>
-          <w:color w:val="008080"/>
-          <w:sz w:val="22"/>
-          <w:szCs w:val="22"/>
-        </w:rPr>
-        <w:t>alias</w:t>
-      </w:r>
-      <w:proofErr w:type="gramEnd"/>
-      <w:r>
-        <w:rPr>
-          <w:rFonts w:asciiTheme="minorHAnsi" w:hAnsiTheme="minorHAnsi"/>
-          <w:color w:val="008080"/>
-          <w:sz w:val="22"/>
-          <w:szCs w:val="22"/>
-        </w:rPr>
-        <w:t>"</w:t>
+        <w:t>"alias"</w:t>
       </w:r>
       <w:r>
         <w:rPr>
@@ -7545,27 +5837,7 @@
           <w:sz w:val="22"/>
           <w:szCs w:val="22"/>
         </w:rPr>
-        <w:t>"</w:t>
-      </w:r>
-      <w:proofErr w:type="gramStart"/>
-      <w:r>
-        <w:rPr>
-          <w:rFonts w:asciiTheme="minorHAnsi" w:hAnsiTheme="minorHAnsi"/>
-          <w:color w:val="008080"/>
-          <w:sz w:val="22"/>
-          <w:szCs w:val="22"/>
-        </w:rPr>
-        <w:t>domain</w:t>
-      </w:r>
-      <w:proofErr w:type="gramEnd"/>
-      <w:r>
-        <w:rPr>
-          <w:rFonts w:asciiTheme="minorHAnsi" w:hAnsiTheme="minorHAnsi"/>
-          <w:color w:val="008080"/>
-          <w:sz w:val="22"/>
-          <w:szCs w:val="22"/>
-        </w:rPr>
-        <w:t>"</w:t>
+        <w:t>"domain"</w:t>
       </w:r>
       <w:r>
         <w:rPr>
@@ -7622,27 +5894,7 @@
           <w:sz w:val="22"/>
           <w:szCs w:val="22"/>
         </w:rPr>
-        <w:t>"</w:t>
-      </w:r>
-      <w:proofErr w:type="gramStart"/>
-      <w:r>
-        <w:rPr>
-          <w:rFonts w:asciiTheme="minorHAnsi" w:hAnsiTheme="minorHAnsi"/>
-          <w:color w:val="008080"/>
-          <w:sz w:val="22"/>
-          <w:szCs w:val="22"/>
-        </w:rPr>
-        <w:t>editable</w:t>
-      </w:r>
-      <w:proofErr w:type="gramEnd"/>
-      <w:r>
-        <w:rPr>
-          <w:rFonts w:asciiTheme="minorHAnsi" w:hAnsiTheme="minorHAnsi"/>
-          <w:color w:val="008080"/>
-          <w:sz w:val="22"/>
-          <w:szCs w:val="22"/>
-        </w:rPr>
-        <w:t>"</w:t>
+        <w:t>"editable"</w:t>
       </w:r>
       <w:r>
         <w:rPr>
@@ -7699,29 +5951,7 @@
           <w:sz w:val="22"/>
           <w:szCs w:val="22"/>
         </w:rPr>
-        <w:t>"</w:t>
-      </w:r>
-      <w:proofErr w:type="spellStart"/>
-      <w:proofErr w:type="gramStart"/>
-      <w:r>
-        <w:rPr>
-          <w:rFonts w:asciiTheme="minorHAnsi" w:hAnsiTheme="minorHAnsi"/>
-          <w:color w:val="008080"/>
-          <w:sz w:val="22"/>
-          <w:szCs w:val="22"/>
-        </w:rPr>
-        <w:t>nullable</w:t>
-      </w:r>
-      <w:proofErr w:type="spellEnd"/>
-      <w:proofErr w:type="gramEnd"/>
-      <w:r>
-        <w:rPr>
-          <w:rFonts w:asciiTheme="minorHAnsi" w:hAnsiTheme="minorHAnsi"/>
-          <w:color w:val="008080"/>
-          <w:sz w:val="22"/>
-          <w:szCs w:val="22"/>
-        </w:rPr>
-        <w:t>"</w:t>
+        <w:t>"nullable"</w:t>
       </w:r>
       <w:r>
         <w:rPr>
@@ -7778,27 +6008,7 @@
           <w:sz w:val="22"/>
           <w:szCs w:val="22"/>
         </w:rPr>
-        <w:t>"</w:t>
-      </w:r>
-      <w:proofErr w:type="gramStart"/>
-      <w:r>
-        <w:rPr>
-          <w:rFonts w:asciiTheme="minorHAnsi" w:hAnsiTheme="minorHAnsi"/>
-          <w:color w:val="008080"/>
-          <w:sz w:val="22"/>
-          <w:szCs w:val="22"/>
-        </w:rPr>
-        <w:t>length</w:t>
-      </w:r>
-      <w:proofErr w:type="gramEnd"/>
-      <w:r>
-        <w:rPr>
-          <w:rFonts w:asciiTheme="minorHAnsi" w:hAnsiTheme="minorHAnsi"/>
-          <w:color w:val="008080"/>
-          <w:sz w:val="22"/>
-          <w:szCs w:val="22"/>
-        </w:rPr>
-        <w:t>"</w:t>
+        <w:t>"length"</w:t>
       </w:r>
       <w:r>
         <w:rPr>
@@ -7900,27 +6110,7 @@
           <w:sz w:val="22"/>
           <w:szCs w:val="22"/>
         </w:rPr>
-        <w:t>"</w:t>
-      </w:r>
-      <w:proofErr w:type="gramStart"/>
-      <w:r>
-        <w:rPr>
-          <w:rFonts w:asciiTheme="minorHAnsi" w:hAnsiTheme="minorHAnsi"/>
-          <w:color w:val="008080"/>
-          <w:sz w:val="22"/>
-          <w:szCs w:val="22"/>
-        </w:rPr>
-        <w:t>name</w:t>
-      </w:r>
-      <w:proofErr w:type="gramEnd"/>
-      <w:r>
-        <w:rPr>
-          <w:rFonts w:asciiTheme="minorHAnsi" w:hAnsiTheme="minorHAnsi"/>
-          <w:color w:val="008080"/>
-          <w:sz w:val="22"/>
-          <w:szCs w:val="22"/>
-        </w:rPr>
-        <w:t>"</w:t>
+        <w:t>"name"</w:t>
       </w:r>
       <w:r>
         <w:rPr>
@@ -7977,65 +6167,25 @@
           <w:sz w:val="22"/>
           <w:szCs w:val="22"/>
         </w:rPr>
-        <w:t>"</w:t>
-      </w:r>
-      <w:proofErr w:type="gramStart"/>
-      <w:r>
-        <w:rPr>
-          <w:rFonts w:asciiTheme="minorHAnsi" w:hAnsiTheme="minorHAnsi"/>
-          <w:color w:val="008080"/>
-          <w:sz w:val="22"/>
-          <w:szCs w:val="22"/>
-        </w:rPr>
-        <w:t>type</w:t>
-      </w:r>
-      <w:proofErr w:type="gramEnd"/>
-      <w:r>
-        <w:rPr>
-          <w:rFonts w:asciiTheme="minorHAnsi" w:hAnsiTheme="minorHAnsi"/>
-          <w:color w:val="008080"/>
-          <w:sz w:val="22"/>
-          <w:szCs w:val="22"/>
-        </w:rPr>
-        <w:t>"</w:t>
-      </w:r>
-      <w:r>
-        <w:rPr>
-          <w:rFonts w:asciiTheme="minorHAnsi" w:hAnsiTheme="minorHAnsi"/>
-          <w:color w:val="000000"/>
-          <w:sz w:val="22"/>
-          <w:szCs w:val="22"/>
-        </w:rPr>
-        <w:t xml:space="preserve">: </w:t>
-      </w:r>
-      <w:r>
-        <w:rPr>
-          <w:rFonts w:asciiTheme="minorHAnsi" w:hAnsiTheme="minorHAnsi"/>
-          <w:color w:val="008080"/>
-          <w:sz w:val="22"/>
-          <w:szCs w:val="22"/>
-        </w:rPr>
-        <w:t>"</w:t>
-      </w:r>
-      <w:proofErr w:type="spellStart"/>
-      <w:r>
-        <w:rPr>
-          <w:rFonts w:asciiTheme="minorHAnsi" w:hAnsiTheme="minorHAnsi"/>
-          <w:color w:val="008080"/>
-          <w:sz w:val="22"/>
-          <w:szCs w:val="22"/>
-        </w:rPr>
-        <w:t>esriFieldTypeString</w:t>
-      </w:r>
-      <w:proofErr w:type="spellEnd"/>
-      <w:r>
-        <w:rPr>
-          <w:rFonts w:asciiTheme="minorHAnsi" w:hAnsiTheme="minorHAnsi"/>
-          <w:color w:val="008080"/>
-          <w:sz w:val="22"/>
-          <w:szCs w:val="22"/>
-        </w:rPr>
-        <w:t>"</w:t>
+        <w:t>"type"</w:t>
+      </w:r>
+      <w:r>
+        <w:rPr>
+          <w:rFonts w:asciiTheme="minorHAnsi" w:hAnsiTheme="minorHAnsi"/>
+          <w:color w:val="000000"/>
+          <w:sz w:val="22"/>
+          <w:szCs w:val="22"/>
+        </w:rPr>
+        <w:t xml:space="preserve">: </w:t>
+      </w:r>
+      <w:r>
+        <w:rPr>
+          <w:rFonts w:asciiTheme="minorHAnsi" w:hAnsiTheme="minorHAnsi"/>
+          <w:color w:val="008080"/>
+          <w:sz w:val="22"/>
+          <w:szCs w:val="22"/>
+        </w:rPr>
+        <w:t>"esriFieldTypeString"</w:t>
       </w:r>
       <w:r>
         <w:rPr>
@@ -8074,27 +6224,7 @@
           <w:sz w:val="22"/>
           <w:szCs w:val="22"/>
         </w:rPr>
-        <w:t>"</w:t>
-      </w:r>
-      <w:proofErr w:type="gramStart"/>
-      <w:r>
-        <w:rPr>
-          <w:rFonts w:asciiTheme="minorHAnsi" w:hAnsiTheme="minorHAnsi"/>
-          <w:color w:val="008080"/>
-          <w:sz w:val="22"/>
-          <w:szCs w:val="22"/>
-        </w:rPr>
-        <w:t>alias</w:t>
-      </w:r>
-      <w:proofErr w:type="gramEnd"/>
-      <w:r>
-        <w:rPr>
-          <w:rFonts w:asciiTheme="minorHAnsi" w:hAnsiTheme="minorHAnsi"/>
-          <w:color w:val="008080"/>
-          <w:sz w:val="22"/>
-          <w:szCs w:val="22"/>
-        </w:rPr>
-        <w:t>"</w:t>
+        <w:t>"alias"</w:t>
       </w:r>
       <w:r>
         <w:rPr>
@@ -8151,27 +6281,7 @@
           <w:sz w:val="22"/>
           <w:szCs w:val="22"/>
         </w:rPr>
-        <w:t>"</w:t>
-      </w:r>
-      <w:proofErr w:type="gramStart"/>
-      <w:r>
-        <w:rPr>
-          <w:rFonts w:asciiTheme="minorHAnsi" w:hAnsiTheme="minorHAnsi"/>
-          <w:color w:val="008080"/>
-          <w:sz w:val="22"/>
-          <w:szCs w:val="22"/>
-        </w:rPr>
-        <w:t>domain</w:t>
-      </w:r>
-      <w:proofErr w:type="gramEnd"/>
-      <w:r>
-        <w:rPr>
-          <w:rFonts w:asciiTheme="minorHAnsi" w:hAnsiTheme="minorHAnsi"/>
-          <w:color w:val="008080"/>
-          <w:sz w:val="22"/>
-          <w:szCs w:val="22"/>
-        </w:rPr>
-        <w:t>"</w:t>
+        <w:t>"domain"</w:t>
       </w:r>
       <w:r>
         <w:rPr>
@@ -8228,27 +6338,7 @@
           <w:sz w:val="22"/>
           <w:szCs w:val="22"/>
         </w:rPr>
-        <w:t>"</w:t>
-      </w:r>
-      <w:proofErr w:type="gramStart"/>
-      <w:r>
-        <w:rPr>
-          <w:rFonts w:asciiTheme="minorHAnsi" w:hAnsiTheme="minorHAnsi"/>
-          <w:color w:val="008080"/>
-          <w:sz w:val="22"/>
-          <w:szCs w:val="22"/>
-        </w:rPr>
-        <w:t>editable</w:t>
-      </w:r>
-      <w:proofErr w:type="gramEnd"/>
-      <w:r>
-        <w:rPr>
-          <w:rFonts w:asciiTheme="minorHAnsi" w:hAnsiTheme="minorHAnsi"/>
-          <w:color w:val="008080"/>
-          <w:sz w:val="22"/>
-          <w:szCs w:val="22"/>
-        </w:rPr>
-        <w:t>"</w:t>
+        <w:t>"editable"</w:t>
       </w:r>
       <w:r>
         <w:rPr>
@@ -8305,29 +6395,7 @@
           <w:sz w:val="22"/>
           <w:szCs w:val="22"/>
         </w:rPr>
-        <w:t>"</w:t>
-      </w:r>
-      <w:proofErr w:type="spellStart"/>
-      <w:proofErr w:type="gramStart"/>
-      <w:r>
-        <w:rPr>
-          <w:rFonts w:asciiTheme="minorHAnsi" w:hAnsiTheme="minorHAnsi"/>
-          <w:color w:val="008080"/>
-          <w:sz w:val="22"/>
-          <w:szCs w:val="22"/>
-        </w:rPr>
-        <w:t>nullable</w:t>
-      </w:r>
-      <w:proofErr w:type="spellEnd"/>
-      <w:proofErr w:type="gramEnd"/>
-      <w:r>
-        <w:rPr>
-          <w:rFonts w:asciiTheme="minorHAnsi" w:hAnsiTheme="minorHAnsi"/>
-          <w:color w:val="008080"/>
-          <w:sz w:val="22"/>
-          <w:szCs w:val="22"/>
-        </w:rPr>
-        <w:t>"</w:t>
+        <w:t>"nullable"</w:t>
       </w:r>
       <w:r>
         <w:rPr>
@@ -8384,27 +6452,7 @@
           <w:sz w:val="22"/>
           <w:szCs w:val="22"/>
         </w:rPr>
-        <w:t>"</w:t>
-      </w:r>
-      <w:proofErr w:type="gramStart"/>
-      <w:r>
-        <w:rPr>
-          <w:rFonts w:asciiTheme="minorHAnsi" w:hAnsiTheme="minorHAnsi"/>
-          <w:color w:val="008080"/>
-          <w:sz w:val="22"/>
-          <w:szCs w:val="22"/>
-        </w:rPr>
-        <w:t>length</w:t>
-      </w:r>
-      <w:proofErr w:type="gramEnd"/>
-      <w:r>
-        <w:rPr>
-          <w:rFonts w:asciiTheme="minorHAnsi" w:hAnsiTheme="minorHAnsi"/>
-          <w:color w:val="008080"/>
-          <w:sz w:val="22"/>
-          <w:szCs w:val="22"/>
-        </w:rPr>
-        <w:t>"</w:t>
+        <w:t>"length"</w:t>
       </w:r>
       <w:r>
         <w:rPr>
@@ -8506,27 +6554,7 @@
           <w:sz w:val="22"/>
           <w:szCs w:val="22"/>
         </w:rPr>
-        <w:t>"</w:t>
-      </w:r>
-      <w:proofErr w:type="gramStart"/>
-      <w:r>
-        <w:rPr>
-          <w:rFonts w:asciiTheme="minorHAnsi" w:hAnsiTheme="minorHAnsi"/>
-          <w:color w:val="008080"/>
-          <w:sz w:val="22"/>
-          <w:szCs w:val="22"/>
-        </w:rPr>
-        <w:t>name</w:t>
-      </w:r>
-      <w:proofErr w:type="gramEnd"/>
-      <w:r>
-        <w:rPr>
-          <w:rFonts w:asciiTheme="minorHAnsi" w:hAnsiTheme="minorHAnsi"/>
-          <w:color w:val="008080"/>
-          <w:sz w:val="22"/>
-          <w:szCs w:val="22"/>
-        </w:rPr>
-        <w:t>"</w:t>
+        <w:t>"name"</w:t>
       </w:r>
       <w:r>
         <w:rPr>
@@ -8583,65 +6611,25 @@
           <w:sz w:val="22"/>
           <w:szCs w:val="22"/>
         </w:rPr>
-        <w:t>"</w:t>
-      </w:r>
-      <w:proofErr w:type="gramStart"/>
-      <w:r>
-        <w:rPr>
-          <w:rFonts w:asciiTheme="minorHAnsi" w:hAnsiTheme="minorHAnsi"/>
-          <w:color w:val="008080"/>
-          <w:sz w:val="22"/>
-          <w:szCs w:val="22"/>
-        </w:rPr>
-        <w:t>type</w:t>
-      </w:r>
-      <w:proofErr w:type="gramEnd"/>
-      <w:r>
-        <w:rPr>
-          <w:rFonts w:asciiTheme="minorHAnsi" w:hAnsiTheme="minorHAnsi"/>
-          <w:color w:val="008080"/>
-          <w:sz w:val="22"/>
-          <w:szCs w:val="22"/>
-        </w:rPr>
-        <w:t>"</w:t>
-      </w:r>
-      <w:r>
-        <w:rPr>
-          <w:rFonts w:asciiTheme="minorHAnsi" w:hAnsiTheme="minorHAnsi"/>
-          <w:color w:val="000000"/>
-          <w:sz w:val="22"/>
-          <w:szCs w:val="22"/>
-        </w:rPr>
-        <w:t xml:space="preserve">: </w:t>
-      </w:r>
-      <w:r>
-        <w:rPr>
-          <w:rFonts w:asciiTheme="minorHAnsi" w:hAnsiTheme="minorHAnsi"/>
-          <w:color w:val="008080"/>
-          <w:sz w:val="22"/>
-          <w:szCs w:val="22"/>
-        </w:rPr>
-        <w:t>"</w:t>
-      </w:r>
-      <w:proofErr w:type="spellStart"/>
-      <w:r>
-        <w:rPr>
-          <w:rFonts w:asciiTheme="minorHAnsi" w:hAnsiTheme="minorHAnsi"/>
-          <w:color w:val="008080"/>
-          <w:sz w:val="22"/>
-          <w:szCs w:val="22"/>
-        </w:rPr>
-        <w:t>esriFieldTypeString</w:t>
-      </w:r>
-      <w:proofErr w:type="spellEnd"/>
-      <w:r>
-        <w:rPr>
-          <w:rFonts w:asciiTheme="minorHAnsi" w:hAnsiTheme="minorHAnsi"/>
-          <w:color w:val="008080"/>
-          <w:sz w:val="22"/>
-          <w:szCs w:val="22"/>
-        </w:rPr>
-        <w:t>"</w:t>
+        <w:t>"type"</w:t>
+      </w:r>
+      <w:r>
+        <w:rPr>
+          <w:rFonts w:asciiTheme="minorHAnsi" w:hAnsiTheme="minorHAnsi"/>
+          <w:color w:val="000000"/>
+          <w:sz w:val="22"/>
+          <w:szCs w:val="22"/>
+        </w:rPr>
+        <w:t xml:space="preserve">: </w:t>
+      </w:r>
+      <w:r>
+        <w:rPr>
+          <w:rFonts w:asciiTheme="minorHAnsi" w:hAnsiTheme="minorHAnsi"/>
+          <w:color w:val="008080"/>
+          <w:sz w:val="22"/>
+          <w:szCs w:val="22"/>
+        </w:rPr>
+        <w:t>"esriFieldTypeString"</w:t>
       </w:r>
       <w:r>
         <w:rPr>
@@ -8680,27 +6668,7 @@
           <w:sz w:val="22"/>
           <w:szCs w:val="22"/>
         </w:rPr>
-        <w:t>"</w:t>
-      </w:r>
-      <w:proofErr w:type="gramStart"/>
-      <w:r>
-        <w:rPr>
-          <w:rFonts w:asciiTheme="minorHAnsi" w:hAnsiTheme="minorHAnsi"/>
-          <w:color w:val="008080"/>
-          <w:sz w:val="22"/>
-          <w:szCs w:val="22"/>
-        </w:rPr>
-        <w:t>alias</w:t>
-      </w:r>
-      <w:proofErr w:type="gramEnd"/>
-      <w:r>
-        <w:rPr>
-          <w:rFonts w:asciiTheme="minorHAnsi" w:hAnsiTheme="minorHAnsi"/>
-          <w:color w:val="008080"/>
-          <w:sz w:val="22"/>
-          <w:szCs w:val="22"/>
-        </w:rPr>
-        <w:t>"</w:t>
+        <w:t>"alias"</w:t>
       </w:r>
       <w:r>
         <w:rPr>
@@ -8757,27 +6725,7 @@
           <w:sz w:val="22"/>
           <w:szCs w:val="22"/>
         </w:rPr>
-        <w:t>"</w:t>
-      </w:r>
-      <w:proofErr w:type="gramStart"/>
-      <w:r>
-        <w:rPr>
-          <w:rFonts w:asciiTheme="minorHAnsi" w:hAnsiTheme="minorHAnsi"/>
-          <w:color w:val="008080"/>
-          <w:sz w:val="22"/>
-          <w:szCs w:val="22"/>
-        </w:rPr>
-        <w:t>domain</w:t>
-      </w:r>
-      <w:proofErr w:type="gramEnd"/>
-      <w:r>
-        <w:rPr>
-          <w:rFonts w:asciiTheme="minorHAnsi" w:hAnsiTheme="minorHAnsi"/>
-          <w:color w:val="008080"/>
-          <w:sz w:val="22"/>
-          <w:szCs w:val="22"/>
-        </w:rPr>
-        <w:t>"</w:t>
+        <w:t>"domain"</w:t>
       </w:r>
       <w:r>
         <w:rPr>
@@ -8834,27 +6782,7 @@
           <w:sz w:val="22"/>
           <w:szCs w:val="22"/>
         </w:rPr>
-        <w:t>"</w:t>
-      </w:r>
-      <w:proofErr w:type="gramStart"/>
-      <w:r>
-        <w:rPr>
-          <w:rFonts w:asciiTheme="minorHAnsi" w:hAnsiTheme="minorHAnsi"/>
-          <w:color w:val="008080"/>
-          <w:sz w:val="22"/>
-          <w:szCs w:val="22"/>
-        </w:rPr>
-        <w:t>editable</w:t>
-      </w:r>
-      <w:proofErr w:type="gramEnd"/>
-      <w:r>
-        <w:rPr>
-          <w:rFonts w:asciiTheme="minorHAnsi" w:hAnsiTheme="minorHAnsi"/>
-          <w:color w:val="008080"/>
-          <w:sz w:val="22"/>
-          <w:szCs w:val="22"/>
-        </w:rPr>
-        <w:t>"</w:t>
+        <w:t>"editable"</w:t>
       </w:r>
       <w:r>
         <w:rPr>
@@ -8911,29 +6839,7 @@
           <w:sz w:val="22"/>
           <w:szCs w:val="22"/>
         </w:rPr>
-        <w:t>"</w:t>
-      </w:r>
-      <w:proofErr w:type="spellStart"/>
-      <w:proofErr w:type="gramStart"/>
-      <w:r>
-        <w:rPr>
-          <w:rFonts w:asciiTheme="minorHAnsi" w:hAnsiTheme="minorHAnsi"/>
-          <w:color w:val="008080"/>
-          <w:sz w:val="22"/>
-          <w:szCs w:val="22"/>
-        </w:rPr>
-        <w:t>nullable</w:t>
-      </w:r>
-      <w:proofErr w:type="spellEnd"/>
-      <w:proofErr w:type="gramEnd"/>
-      <w:r>
-        <w:rPr>
-          <w:rFonts w:asciiTheme="minorHAnsi" w:hAnsiTheme="minorHAnsi"/>
-          <w:color w:val="008080"/>
-          <w:sz w:val="22"/>
-          <w:szCs w:val="22"/>
-        </w:rPr>
-        <w:t>"</w:t>
+        <w:t>"nullable"</w:t>
       </w:r>
       <w:r>
         <w:rPr>
@@ -8990,27 +6896,7 @@
           <w:sz w:val="22"/>
           <w:szCs w:val="22"/>
         </w:rPr>
-        <w:t>"</w:t>
-      </w:r>
-      <w:proofErr w:type="gramStart"/>
-      <w:r>
-        <w:rPr>
-          <w:rFonts w:asciiTheme="minorHAnsi" w:hAnsiTheme="minorHAnsi"/>
-          <w:color w:val="008080"/>
-          <w:sz w:val="22"/>
-          <w:szCs w:val="22"/>
-        </w:rPr>
-        <w:t>length</w:t>
-      </w:r>
-      <w:proofErr w:type="gramEnd"/>
-      <w:r>
-        <w:rPr>
-          <w:rFonts w:asciiTheme="minorHAnsi" w:hAnsiTheme="minorHAnsi"/>
-          <w:color w:val="008080"/>
-          <w:sz w:val="22"/>
-          <w:szCs w:val="22"/>
-        </w:rPr>
-        <w:t>"</w:t>
+        <w:t>"length"</w:t>
       </w:r>
       <w:r>
         <w:rPr>
@@ -9112,27 +6998,7 @@
           <w:sz w:val="22"/>
           <w:szCs w:val="22"/>
         </w:rPr>
-        <w:t>"</w:t>
-      </w:r>
-      <w:proofErr w:type="gramStart"/>
-      <w:r>
-        <w:rPr>
-          <w:rFonts w:asciiTheme="minorHAnsi" w:hAnsiTheme="minorHAnsi"/>
-          <w:color w:val="008080"/>
-          <w:sz w:val="22"/>
-          <w:szCs w:val="22"/>
-        </w:rPr>
-        <w:t>name</w:t>
-      </w:r>
-      <w:proofErr w:type="gramEnd"/>
-      <w:r>
-        <w:rPr>
-          <w:rFonts w:asciiTheme="minorHAnsi" w:hAnsiTheme="minorHAnsi"/>
-          <w:color w:val="008080"/>
-          <w:sz w:val="22"/>
-          <w:szCs w:val="22"/>
-        </w:rPr>
-        <w:t>"</w:t>
+        <w:t>"name"</w:t>
       </w:r>
       <w:r>
         <w:rPr>
@@ -9189,65 +7055,25 @@
           <w:sz w:val="22"/>
           <w:szCs w:val="22"/>
         </w:rPr>
-        <w:t>"</w:t>
-      </w:r>
-      <w:proofErr w:type="gramStart"/>
-      <w:r>
-        <w:rPr>
-          <w:rFonts w:asciiTheme="minorHAnsi" w:hAnsiTheme="minorHAnsi"/>
-          <w:color w:val="008080"/>
-          <w:sz w:val="22"/>
-          <w:szCs w:val="22"/>
-        </w:rPr>
-        <w:t>type</w:t>
-      </w:r>
-      <w:proofErr w:type="gramEnd"/>
-      <w:r>
-        <w:rPr>
-          <w:rFonts w:asciiTheme="minorHAnsi" w:hAnsiTheme="minorHAnsi"/>
-          <w:color w:val="008080"/>
-          <w:sz w:val="22"/>
-          <w:szCs w:val="22"/>
-        </w:rPr>
-        <w:t>"</w:t>
-      </w:r>
-      <w:r>
-        <w:rPr>
-          <w:rFonts w:asciiTheme="minorHAnsi" w:hAnsiTheme="minorHAnsi"/>
-          <w:color w:val="000000"/>
-          <w:sz w:val="22"/>
-          <w:szCs w:val="22"/>
-        </w:rPr>
-        <w:t xml:space="preserve">: </w:t>
-      </w:r>
-      <w:r>
-        <w:rPr>
-          <w:rFonts w:asciiTheme="minorHAnsi" w:hAnsiTheme="minorHAnsi"/>
-          <w:color w:val="008080"/>
-          <w:sz w:val="22"/>
-          <w:szCs w:val="22"/>
-        </w:rPr>
-        <w:t>"</w:t>
-      </w:r>
-      <w:proofErr w:type="spellStart"/>
-      <w:r>
-        <w:rPr>
-          <w:rFonts w:asciiTheme="minorHAnsi" w:hAnsiTheme="minorHAnsi"/>
-          <w:color w:val="008080"/>
-          <w:sz w:val="22"/>
-          <w:szCs w:val="22"/>
-        </w:rPr>
-        <w:t>esriFieldTypeString</w:t>
-      </w:r>
-      <w:proofErr w:type="spellEnd"/>
-      <w:r>
-        <w:rPr>
-          <w:rFonts w:asciiTheme="minorHAnsi" w:hAnsiTheme="minorHAnsi"/>
-          <w:color w:val="008080"/>
-          <w:sz w:val="22"/>
-          <w:szCs w:val="22"/>
-        </w:rPr>
-        <w:t>"</w:t>
+        <w:t>"type"</w:t>
+      </w:r>
+      <w:r>
+        <w:rPr>
+          <w:rFonts w:asciiTheme="minorHAnsi" w:hAnsiTheme="minorHAnsi"/>
+          <w:color w:val="000000"/>
+          <w:sz w:val="22"/>
+          <w:szCs w:val="22"/>
+        </w:rPr>
+        <w:t xml:space="preserve">: </w:t>
+      </w:r>
+      <w:r>
+        <w:rPr>
+          <w:rFonts w:asciiTheme="minorHAnsi" w:hAnsiTheme="minorHAnsi"/>
+          <w:color w:val="008080"/>
+          <w:sz w:val="22"/>
+          <w:szCs w:val="22"/>
+        </w:rPr>
+        <w:t>"esriFieldTypeString"</w:t>
       </w:r>
       <w:r>
         <w:rPr>
@@ -9286,27 +7112,7 @@
           <w:sz w:val="22"/>
           <w:szCs w:val="22"/>
         </w:rPr>
-        <w:t>"</w:t>
-      </w:r>
-      <w:proofErr w:type="gramStart"/>
-      <w:r>
-        <w:rPr>
-          <w:rFonts w:asciiTheme="minorHAnsi" w:hAnsiTheme="minorHAnsi"/>
-          <w:color w:val="008080"/>
-          <w:sz w:val="22"/>
-          <w:szCs w:val="22"/>
-        </w:rPr>
-        <w:t>alias</w:t>
-      </w:r>
-      <w:proofErr w:type="gramEnd"/>
-      <w:r>
-        <w:rPr>
-          <w:rFonts w:asciiTheme="minorHAnsi" w:hAnsiTheme="minorHAnsi"/>
-          <w:color w:val="008080"/>
-          <w:sz w:val="22"/>
-          <w:szCs w:val="22"/>
-        </w:rPr>
-        <w:t>"</w:t>
+        <w:t>"alias"</w:t>
       </w:r>
       <w:r>
         <w:rPr>
@@ -9363,27 +7169,7 @@
           <w:sz w:val="22"/>
           <w:szCs w:val="22"/>
         </w:rPr>
-        <w:t>"</w:t>
-      </w:r>
-      <w:proofErr w:type="gramStart"/>
-      <w:r>
-        <w:rPr>
-          <w:rFonts w:asciiTheme="minorHAnsi" w:hAnsiTheme="minorHAnsi"/>
-          <w:color w:val="008080"/>
-          <w:sz w:val="22"/>
-          <w:szCs w:val="22"/>
-        </w:rPr>
-        <w:t>domain</w:t>
-      </w:r>
-      <w:proofErr w:type="gramEnd"/>
-      <w:r>
-        <w:rPr>
-          <w:rFonts w:asciiTheme="minorHAnsi" w:hAnsiTheme="minorHAnsi"/>
-          <w:color w:val="008080"/>
-          <w:sz w:val="22"/>
-          <w:szCs w:val="22"/>
-        </w:rPr>
-        <w:t>"</w:t>
+        <w:t>"domain"</w:t>
       </w:r>
       <w:r>
         <w:rPr>
@@ -9440,27 +7226,7 @@
           <w:sz w:val="22"/>
           <w:szCs w:val="22"/>
         </w:rPr>
-        <w:t>"</w:t>
-      </w:r>
-      <w:proofErr w:type="gramStart"/>
-      <w:r>
-        <w:rPr>
-          <w:rFonts w:asciiTheme="minorHAnsi" w:hAnsiTheme="minorHAnsi"/>
-          <w:color w:val="008080"/>
-          <w:sz w:val="22"/>
-          <w:szCs w:val="22"/>
-        </w:rPr>
-        <w:t>editable</w:t>
-      </w:r>
-      <w:proofErr w:type="gramEnd"/>
-      <w:r>
-        <w:rPr>
-          <w:rFonts w:asciiTheme="minorHAnsi" w:hAnsiTheme="minorHAnsi"/>
-          <w:color w:val="008080"/>
-          <w:sz w:val="22"/>
-          <w:szCs w:val="22"/>
-        </w:rPr>
-        <w:t>"</w:t>
+        <w:t>"editable"</w:t>
       </w:r>
       <w:r>
         <w:rPr>
@@ -9517,29 +7283,7 @@
           <w:sz w:val="22"/>
           <w:szCs w:val="22"/>
         </w:rPr>
-        <w:t>"</w:t>
-      </w:r>
-      <w:proofErr w:type="spellStart"/>
-      <w:proofErr w:type="gramStart"/>
-      <w:r>
-        <w:rPr>
-          <w:rFonts w:asciiTheme="minorHAnsi" w:hAnsiTheme="minorHAnsi"/>
-          <w:color w:val="008080"/>
-          <w:sz w:val="22"/>
-          <w:szCs w:val="22"/>
-        </w:rPr>
-        <w:t>nullable</w:t>
-      </w:r>
-      <w:proofErr w:type="spellEnd"/>
-      <w:proofErr w:type="gramEnd"/>
-      <w:r>
-        <w:rPr>
-          <w:rFonts w:asciiTheme="minorHAnsi" w:hAnsiTheme="minorHAnsi"/>
-          <w:color w:val="008080"/>
-          <w:sz w:val="22"/>
-          <w:szCs w:val="22"/>
-        </w:rPr>
-        <w:t>"</w:t>
+        <w:t>"nullable"</w:t>
       </w:r>
       <w:r>
         <w:rPr>
@@ -9596,27 +7340,7 @@
           <w:sz w:val="22"/>
           <w:szCs w:val="22"/>
         </w:rPr>
-        <w:t>"</w:t>
-      </w:r>
-      <w:proofErr w:type="gramStart"/>
-      <w:r>
-        <w:rPr>
-          <w:rFonts w:asciiTheme="minorHAnsi" w:hAnsiTheme="minorHAnsi"/>
-          <w:color w:val="008080"/>
-          <w:sz w:val="22"/>
-          <w:szCs w:val="22"/>
-        </w:rPr>
-        <w:t>length</w:t>
-      </w:r>
-      <w:proofErr w:type="gramEnd"/>
-      <w:r>
-        <w:rPr>
-          <w:rFonts w:asciiTheme="minorHAnsi" w:hAnsiTheme="minorHAnsi"/>
-          <w:color w:val="008080"/>
-          <w:sz w:val="22"/>
-          <w:szCs w:val="22"/>
-        </w:rPr>
-        <w:t>"</w:t>
+        <w:t>"length"</w:t>
       </w:r>
       <w:r>
         <w:rPr>
@@ -9718,27 +7442,7 @@
           <w:sz w:val="22"/>
           <w:szCs w:val="22"/>
         </w:rPr>
-        <w:t>"</w:t>
-      </w:r>
-      <w:proofErr w:type="gramStart"/>
-      <w:r>
-        <w:rPr>
-          <w:rFonts w:asciiTheme="minorHAnsi" w:hAnsiTheme="minorHAnsi"/>
-          <w:color w:val="008080"/>
-          <w:sz w:val="22"/>
-          <w:szCs w:val="22"/>
-        </w:rPr>
-        <w:t>name</w:t>
-      </w:r>
-      <w:proofErr w:type="gramEnd"/>
-      <w:r>
-        <w:rPr>
-          <w:rFonts w:asciiTheme="minorHAnsi" w:hAnsiTheme="minorHAnsi"/>
-          <w:color w:val="008080"/>
-          <w:sz w:val="22"/>
-          <w:szCs w:val="22"/>
-        </w:rPr>
-        <w:t>"</w:t>
+        <w:t>"name"</w:t>
       </w:r>
       <w:r>
         <w:rPr>
@@ -9795,65 +7499,25 @@
           <w:sz w:val="22"/>
           <w:szCs w:val="22"/>
         </w:rPr>
-        <w:t>"</w:t>
-      </w:r>
-      <w:proofErr w:type="gramStart"/>
-      <w:r>
-        <w:rPr>
-          <w:rFonts w:asciiTheme="minorHAnsi" w:hAnsiTheme="minorHAnsi"/>
-          <w:color w:val="008080"/>
-          <w:sz w:val="22"/>
-          <w:szCs w:val="22"/>
-        </w:rPr>
-        <w:t>type</w:t>
-      </w:r>
-      <w:proofErr w:type="gramEnd"/>
-      <w:r>
-        <w:rPr>
-          <w:rFonts w:asciiTheme="minorHAnsi" w:hAnsiTheme="minorHAnsi"/>
-          <w:color w:val="008080"/>
-          <w:sz w:val="22"/>
-          <w:szCs w:val="22"/>
-        </w:rPr>
-        <w:t>"</w:t>
-      </w:r>
-      <w:r>
-        <w:rPr>
-          <w:rFonts w:asciiTheme="minorHAnsi" w:hAnsiTheme="minorHAnsi"/>
-          <w:color w:val="000000"/>
-          <w:sz w:val="22"/>
-          <w:szCs w:val="22"/>
-        </w:rPr>
-        <w:t xml:space="preserve">: </w:t>
-      </w:r>
-      <w:r>
-        <w:rPr>
-          <w:rFonts w:asciiTheme="minorHAnsi" w:hAnsiTheme="minorHAnsi"/>
-          <w:color w:val="008080"/>
-          <w:sz w:val="22"/>
-          <w:szCs w:val="22"/>
-        </w:rPr>
-        <w:t>"</w:t>
-      </w:r>
-      <w:proofErr w:type="spellStart"/>
-      <w:r>
-        <w:rPr>
-          <w:rFonts w:asciiTheme="minorHAnsi" w:hAnsiTheme="minorHAnsi"/>
-          <w:color w:val="008080"/>
-          <w:sz w:val="22"/>
-          <w:szCs w:val="22"/>
-        </w:rPr>
-        <w:t>esriFieldTypeString</w:t>
-      </w:r>
-      <w:proofErr w:type="spellEnd"/>
-      <w:r>
-        <w:rPr>
-          <w:rFonts w:asciiTheme="minorHAnsi" w:hAnsiTheme="minorHAnsi"/>
-          <w:color w:val="008080"/>
-          <w:sz w:val="22"/>
-          <w:szCs w:val="22"/>
-        </w:rPr>
-        <w:t>"</w:t>
+        <w:t>"type"</w:t>
+      </w:r>
+      <w:r>
+        <w:rPr>
+          <w:rFonts w:asciiTheme="minorHAnsi" w:hAnsiTheme="minorHAnsi"/>
+          <w:color w:val="000000"/>
+          <w:sz w:val="22"/>
+          <w:szCs w:val="22"/>
+        </w:rPr>
+        <w:t xml:space="preserve">: </w:t>
+      </w:r>
+      <w:r>
+        <w:rPr>
+          <w:rFonts w:asciiTheme="minorHAnsi" w:hAnsiTheme="minorHAnsi"/>
+          <w:color w:val="008080"/>
+          <w:sz w:val="22"/>
+          <w:szCs w:val="22"/>
+        </w:rPr>
+        <w:t>"esriFieldTypeString"</w:t>
       </w:r>
       <w:r>
         <w:rPr>
@@ -9892,27 +7556,7 @@
           <w:sz w:val="22"/>
           <w:szCs w:val="22"/>
         </w:rPr>
-        <w:t>"</w:t>
-      </w:r>
-      <w:proofErr w:type="gramStart"/>
-      <w:r>
-        <w:rPr>
-          <w:rFonts w:asciiTheme="minorHAnsi" w:hAnsiTheme="minorHAnsi"/>
-          <w:color w:val="008080"/>
-          <w:sz w:val="22"/>
-          <w:szCs w:val="22"/>
-        </w:rPr>
-        <w:t>alias</w:t>
-      </w:r>
-      <w:proofErr w:type="gramEnd"/>
-      <w:r>
-        <w:rPr>
-          <w:rFonts w:asciiTheme="minorHAnsi" w:hAnsiTheme="minorHAnsi"/>
-          <w:color w:val="008080"/>
-          <w:sz w:val="22"/>
-          <w:szCs w:val="22"/>
-        </w:rPr>
-        <w:t>"</w:t>
+        <w:t>"alias"</w:t>
       </w:r>
       <w:r>
         <w:rPr>
@@ -9969,27 +7613,7 @@
           <w:sz w:val="22"/>
           <w:szCs w:val="22"/>
         </w:rPr>
-        <w:t>"</w:t>
-      </w:r>
-      <w:proofErr w:type="gramStart"/>
-      <w:r>
-        <w:rPr>
-          <w:rFonts w:asciiTheme="minorHAnsi" w:hAnsiTheme="minorHAnsi"/>
-          <w:color w:val="008080"/>
-          <w:sz w:val="22"/>
-          <w:szCs w:val="22"/>
-        </w:rPr>
-        <w:t>domain</w:t>
-      </w:r>
-      <w:proofErr w:type="gramEnd"/>
-      <w:r>
-        <w:rPr>
-          <w:rFonts w:asciiTheme="minorHAnsi" w:hAnsiTheme="minorHAnsi"/>
-          <w:color w:val="008080"/>
-          <w:sz w:val="22"/>
-          <w:szCs w:val="22"/>
-        </w:rPr>
-        <w:t>"</w:t>
+        <w:t>"domain"</w:t>
       </w:r>
       <w:r>
         <w:rPr>
@@ -10046,27 +7670,7 @@
           <w:sz w:val="22"/>
           <w:szCs w:val="22"/>
         </w:rPr>
-        <w:t>"</w:t>
-      </w:r>
-      <w:proofErr w:type="gramStart"/>
-      <w:r>
-        <w:rPr>
-          <w:rFonts w:asciiTheme="minorHAnsi" w:hAnsiTheme="minorHAnsi"/>
-          <w:color w:val="008080"/>
-          <w:sz w:val="22"/>
-          <w:szCs w:val="22"/>
-        </w:rPr>
-        <w:t>editable</w:t>
-      </w:r>
-      <w:proofErr w:type="gramEnd"/>
-      <w:r>
-        <w:rPr>
-          <w:rFonts w:asciiTheme="minorHAnsi" w:hAnsiTheme="minorHAnsi"/>
-          <w:color w:val="008080"/>
-          <w:sz w:val="22"/>
-          <w:szCs w:val="22"/>
-        </w:rPr>
-        <w:t>"</w:t>
+        <w:t>"editable"</w:t>
       </w:r>
       <w:r>
         <w:rPr>
@@ -10123,29 +7727,7 @@
           <w:sz w:val="22"/>
           <w:szCs w:val="22"/>
         </w:rPr>
-        <w:t>"</w:t>
-      </w:r>
-      <w:proofErr w:type="spellStart"/>
-      <w:proofErr w:type="gramStart"/>
-      <w:r>
-        <w:rPr>
-          <w:rFonts w:asciiTheme="minorHAnsi" w:hAnsiTheme="minorHAnsi"/>
-          <w:color w:val="008080"/>
-          <w:sz w:val="22"/>
-          <w:szCs w:val="22"/>
-        </w:rPr>
-        <w:t>nullable</w:t>
-      </w:r>
-      <w:proofErr w:type="spellEnd"/>
-      <w:proofErr w:type="gramEnd"/>
-      <w:r>
-        <w:rPr>
-          <w:rFonts w:asciiTheme="minorHAnsi" w:hAnsiTheme="minorHAnsi"/>
-          <w:color w:val="008080"/>
-          <w:sz w:val="22"/>
-          <w:szCs w:val="22"/>
-        </w:rPr>
-        <w:t>"</w:t>
+        <w:t>"nullable"</w:t>
       </w:r>
       <w:r>
         <w:rPr>
@@ -10202,27 +7784,7 @@
           <w:sz w:val="22"/>
           <w:szCs w:val="22"/>
         </w:rPr>
-        <w:t>"</w:t>
-      </w:r>
-      <w:proofErr w:type="gramStart"/>
-      <w:r>
-        <w:rPr>
-          <w:rFonts w:asciiTheme="minorHAnsi" w:hAnsiTheme="minorHAnsi"/>
-          <w:color w:val="008080"/>
-          <w:sz w:val="22"/>
-          <w:szCs w:val="22"/>
-        </w:rPr>
-        <w:t>length</w:t>
-      </w:r>
-      <w:proofErr w:type="gramEnd"/>
-      <w:r>
-        <w:rPr>
-          <w:rFonts w:asciiTheme="minorHAnsi" w:hAnsiTheme="minorHAnsi"/>
-          <w:color w:val="008080"/>
-          <w:sz w:val="22"/>
-          <w:szCs w:val="22"/>
-        </w:rPr>
-        <w:t>"</w:t>
+        <w:t>"length"</w:t>
       </w:r>
       <w:r>
         <w:rPr>
@@ -10438,6 +8000,104 @@
 </w:ftr>
 </file>
 
+<file path=word/footer2.xml><?xml version="1.0" encoding="utf-8"?>
+<w:ftr xmlns:wpc="http://schemas.microsoft.com/office/word/2010/wordprocessingCanvas" xmlns:mc="http://schemas.openxmlformats.org/markup-compatibility/2006" xmlns:o="urn:schemas-microsoft-com:office:office" xmlns:r="http://schemas.openxmlformats.org/officeDocument/2006/relationships" xmlns:m="http://schemas.openxmlformats.org/officeDocument/2006/math" xmlns:v="urn:schemas-microsoft-com:vml" xmlns:wp14="http://schemas.microsoft.com/office/word/2010/wordprocessingDrawing" xmlns:wp="http://schemas.openxmlformats.org/drawingml/2006/wordprocessingDrawing" xmlns:w10="urn:schemas-microsoft-com:office:word" xmlns:w="http://schemas.openxmlformats.org/wordprocessingml/2006/main" xmlns:w14="http://schemas.microsoft.com/office/word/2010/wordml" xmlns:w15="http://schemas.microsoft.com/office/word/2012/wordml" xmlns:wpg="http://schemas.microsoft.com/office/word/2010/wordprocessingGroup" xmlns:wpi="http://schemas.microsoft.com/office/word/2010/wordprocessingInk" xmlns:wne="http://schemas.microsoft.com/office/word/2006/wordml" xmlns:wps="http://schemas.microsoft.com/office/word/2010/wordprocessingShape" mc:Ignorable="w14 w15 wp14">
+  <w:p>
+    <w:pPr>
+      <w:pStyle w:val="Footer"/>
+      <w:tabs>
+        <w:tab w:val="clear" w:pos="4703"/>
+        <w:tab w:val="clear" w:pos="9406"/>
+      </w:tabs>
+      <w:jc w:val="center"/>
+      <w:rPr>
+        <w:sz w:val="16"/>
+        <w:szCs w:val="16"/>
+      </w:rPr>
+    </w:pPr>
+    <w:r>
+      <w:rPr>
+        <w:sz w:val="16"/>
+        <w:szCs w:val="16"/>
+      </w:rPr>
+      <w:fldChar w:fldCharType="begin"/>
+    </w:r>
+    <w:r>
+      <w:rPr>
+        <w:sz w:val="16"/>
+        <w:szCs w:val="16"/>
+      </w:rPr>
+      <w:instrText xml:space="preserve"> PAGE   \* MERGEFORMAT </w:instrText>
+    </w:r>
+    <w:r>
+      <w:rPr>
+        <w:sz w:val="16"/>
+        <w:szCs w:val="16"/>
+      </w:rPr>
+      <w:fldChar w:fldCharType="separate"/>
+    </w:r>
+    <w:r>
+      <w:rPr>
+        <w:noProof/>
+        <w:sz w:val="16"/>
+        <w:szCs w:val="16"/>
+      </w:rPr>
+      <w:t>1</w:t>
+    </w:r>
+    <w:r>
+      <w:rPr>
+        <w:sz w:val="16"/>
+        <w:szCs w:val="16"/>
+      </w:rPr>
+      <w:fldChar w:fldCharType="end"/>
+    </w:r>
+    <w:r>
+      <w:rPr>
+        <w:sz w:val="16"/>
+        <w:szCs w:val="16"/>
+      </w:rPr>
+      <w:t>/</w:t>
+    </w:r>
+    <w:r>
+      <w:rPr>
+        <w:sz w:val="16"/>
+        <w:szCs w:val="16"/>
+      </w:rPr>
+      <w:fldChar w:fldCharType="begin"/>
+    </w:r>
+    <w:r>
+      <w:rPr>
+        <w:sz w:val="16"/>
+        <w:szCs w:val="16"/>
+      </w:rPr>
+      <w:instrText xml:space="preserve"> NUMPAGES   \* MERGEFORMAT </w:instrText>
+    </w:r>
+    <w:r>
+      <w:rPr>
+        <w:sz w:val="16"/>
+        <w:szCs w:val="16"/>
+      </w:rPr>
+      <w:fldChar w:fldCharType="separate"/>
+    </w:r>
+    <w:r>
+      <w:rPr>
+        <w:noProof/>
+        <w:sz w:val="16"/>
+        <w:szCs w:val="16"/>
+      </w:rPr>
+      <w:t>1</w:t>
+    </w:r>
+    <w:r>
+      <w:rPr>
+        <w:sz w:val="16"/>
+        <w:szCs w:val="16"/>
+      </w:rPr>
+      <w:fldChar w:fldCharType="end"/>
+    </w:r>
+  </w:p>
+</w:ftr>
+</file>
+
 <file path=word/footnotes.xml><?xml version="1.0" encoding="utf-8"?>
 <w:footnotes xmlns:wpc="http://schemas.microsoft.com/office/word/2010/wordprocessingCanvas" xmlns:mc="http://schemas.openxmlformats.org/markup-compatibility/2006" xmlns:o="urn:schemas-microsoft-com:office:office" xmlns:r="http://schemas.openxmlformats.org/officeDocument/2006/relationships" xmlns:m="http://schemas.openxmlformats.org/officeDocument/2006/math" xmlns:v="urn:schemas-microsoft-com:vml" xmlns:wp14="http://schemas.microsoft.com/office/word/2010/wordprocessingDrawing" xmlns:wp="http://schemas.openxmlformats.org/drawingml/2006/wordprocessingDrawing" xmlns:w10="urn:schemas-microsoft-com:office:word" xmlns:w="http://schemas.openxmlformats.org/wordprocessingml/2006/main" xmlns:w14="http://schemas.microsoft.com/office/word/2010/wordml" xmlns:w15="http://schemas.microsoft.com/office/word/2012/wordml" xmlns:wpg="http://schemas.microsoft.com/office/word/2010/wordprocessingGroup" xmlns:wpi="http://schemas.microsoft.com/office/word/2010/wordprocessingInk" xmlns:wne="http://schemas.microsoft.com/office/word/2006/wordml" xmlns:wps="http://schemas.microsoft.com/office/word/2010/wordprocessingShape" mc:Ignorable="w14 w15 wp14">
   <w:footnote w:type="separator" w:id="-1">
@@ -10493,7 +8153,7 @@
       <w:rPr>
         <w:noProof/>
       </w:rPr>
-      <w:t>09/23/2016</w:t>
+      <w:t>10/17/2016</w:t>
     </w:r>
     <w:r>
       <w:fldChar w:fldCharType="end"/>
@@ -10532,7 +8192,7 @@
       <w:rPr>
         <w:noProof/>
       </w:rPr>
-      <w:t>09/23/2016</w:t>
+      <w:t>10/17/2016</w:t>
     </w:r>
     <w:r>
       <w:fldChar w:fldCharType="end"/>
@@ -11294,6 +8954,17 @@
     <w:uiPriority w:val="99"/>
     <w:rsid w:val="00DF65E7"/>
   </w:style>
+  <w:style w:type="character" w:styleId="Hyperlink">
+    <w:name w:val="Hyperlink"/>
+    <w:basedOn w:val="DefaultParagraphFont"/>
+    <w:uiPriority w:val="99"/>
+    <w:unhideWhenUsed/>
+    <w:rsid w:val="008C132D"/>
+    <w:rPr>
+      <w:color w:val="0563C1" w:themeColor="hyperlink"/>
+      <w:u w:val="single"/>
+    </w:rPr>
+  </w:style>
 </w:styles>
 </file>
 

</xml_diff>

<commit_message>
Revised and documented app config
</commit_message>
<xml_diff>
--- a/doc/Popup Configuration for 2D and 3D Surveys.docx
+++ b/doc/Popup Configuration for 2D and 3D Surveys.docx
@@ -7,7 +7,21 @@
         <w:pStyle w:val="Heading1"/>
       </w:pPr>
       <w:r>
-        <w:t>Popup Configuration for 2D and 3D Surveys</w:t>
+        <w:t xml:space="preserve">Popup Configuration </w:t>
+      </w:r>
+      <w:r>
+        <w:t>to Create</w:t>
+      </w:r>
+      <w:bookmarkStart w:id="0" w:name="_GoBack"/>
+      <w:bookmarkEnd w:id="0"/>
+      <w:r>
+        <w:t xml:space="preserve"> </w:t>
+      </w:r>
+      <w:r>
+        <w:t xml:space="preserve">the Survey Form in </w:t>
+      </w:r>
+      <w:r>
+        <w:t>2D and 3D Surveys</w:t>
       </w:r>
     </w:p>
     <w:p>
@@ -191,12 +205,7 @@
     </w:p>
     <w:p>
       <w:r>
-        <w:t>The current implementation of the survey form is limited to 31 questions beca</w:t>
-      </w:r>
-      <w:bookmarkStart w:id="0" w:name="_GoBack"/>
-      <w:bookmarkEnd w:id="0"/>
-      <w:r>
-        <w:t xml:space="preserve">use of the way that it implements </w:t>
+        <w:t xml:space="preserve">The current implementation of the survey form is limited to 31 questions because of the way that it implements </w:t>
       </w:r>
       <w:r>
         <w:t xml:space="preserve">the </w:t>
@@ -7944,7 +7953,7 @@
         <w:sz w:val="16"/>
         <w:szCs w:val="16"/>
       </w:rPr>
-      <w:t>2</w:t>
+      <w:t>3</w:t>
     </w:r>
     <w:r>
       <w:rPr>

</xml_diff>